<commit_message>
Add Semra's text to Rmd files
</commit_message>
<xml_diff>
--- a/Gamma_SCR/_book/Gamma_SCR.docx
+++ b/Gamma_SCR/_book/Gamma_SCR.docx
@@ -7,57 +7,73 @@
         <w:pStyle w:val="Title"/>
       </w:pPr>
       <w:r>
-        <w:t xml:space="preserve">Title</w:t>
+        <w:t xml:space="preserve">Approximating</w:t>
       </w:r>
       <w:r>
         <w:t xml:space="preserve"> </w:t>
       </w:r>
       <w:r>
-        <w:t xml:space="preserve">Here</w:t>
+        <w:t xml:space="preserve">uncertainty</w:t>
       </w:r>
       <w:r>
         <w:t xml:space="preserve"> </w:t>
       </w:r>
       <w:r>
-        <w:t xml:space="preserve">(</w:t>
-      </w:r>
-      <w:r>
-        <w:rPr>
-          <w:iCs/>
-          <w:i/>
-        </w:rPr>
-        <w:t xml:space="preserve">Latin</w:t>
-      </w:r>
-      <w:r>
-        <w:rPr>
-          <w:iCs/>
-          <w:i/>
-        </w:rPr>
+        <w:t xml:space="preserve">around</w:t>
+      </w:r>
+      <w:r>
         <w:t xml:space="preserve"> </w:t>
       </w:r>
       <w:r>
-        <w:rPr>
-          <w:iCs/>
-          <w:i/>
-        </w:rPr>
-        <w:t xml:space="preserve">Species</w:t>
-      </w:r>
-      <w:r>
-        <w:rPr>
-          <w:iCs/>
-          <w:i/>
-        </w:rPr>
+        <w:t xml:space="preserve">indices</w:t>
+      </w:r>
+      <w:r>
         <w:t xml:space="preserve"> </w:t>
       </w:r>
       <w:r>
-        <w:rPr>
-          <w:iCs/>
-          <w:i/>
-        </w:rPr>
-        <w:t xml:space="preserve">Name</w:t>
-      </w:r>
-      <w:r>
-        <w:t xml:space="preserve">)</w:t>
+        <w:t xml:space="preserve">from</w:t>
+      </w:r>
+      <w:r>
+        <w:t xml:space="preserve"> </w:t>
+      </w:r>
+      <w:r>
+        <w:t xml:space="preserve">stratified-random</w:t>
+      </w:r>
+      <w:r>
+        <w:t xml:space="preserve"> </w:t>
+      </w:r>
+      <w:r>
+        <w:t xml:space="preserve">trawl</w:t>
+      </w:r>
+      <w:r>
+        <w:t xml:space="preserve"> </w:t>
+      </w:r>
+      <w:r>
+        <w:t xml:space="preserve">surveys</w:t>
+      </w:r>
+      <w:r>
+        <w:t xml:space="preserve"> </w:t>
+      </w:r>
+      <w:r>
+        <w:t xml:space="preserve">using</w:t>
+      </w:r>
+      <w:r>
+        <w:t xml:space="preserve"> </w:t>
+      </w:r>
+      <w:r>
+        <w:t xml:space="preserve">the</w:t>
+      </w:r>
+      <w:r>
+        <w:t xml:space="preserve"> </w:t>
+      </w:r>
+      <w:r>
+        <w:t xml:space="preserve">Gamma</w:t>
+      </w:r>
+      <w:r>
+        <w:t xml:space="preserve"> </w:t>
+      </w:r>
+      <w:r>
+        <w:t xml:space="preserve">distribution</w:t>
       </w:r>
     </w:p>
     <w:p>
@@ -65,40 +81,79 @@
         <w:pStyle w:val="Author"/>
       </w:pPr>
       <w:r>
-        <w:t xml:space="preserve">John</w:t>
+        <w:t xml:space="preserve">Paul</w:t>
       </w:r>
       <w:r>
         <w:t xml:space="preserve"> </w:t>
       </w:r>
       <w:r>
-        <w:t xml:space="preserve">Doe</w:t>
-      </w:r>
-      <w:r>
-        <w:rPr>
-          <w:vertAlign w:val="superscript"/>
-        </w:rPr>
-        <w:t xml:space="preserve">1</w:t>
-      </w:r>
-      <w:r>
-        <w:t xml:space="preserve">,</w:t>
+        <w:t xml:space="preserve">M.</w:t>
       </w:r>
       <w:r>
         <w:t xml:space="preserve"> </w:t>
       </w:r>
       <w:r>
-        <w:t xml:space="preserve">John</w:t>
+        <w:t xml:space="preserve">Regular,</w:t>
       </w:r>
       <w:r>
         <w:t xml:space="preserve"> </w:t>
       </w:r>
       <w:r>
-        <w:t xml:space="preserve">Smith</w:t>
-      </w:r>
-      <w:r>
-        <w:rPr>
-          <w:vertAlign w:val="superscript"/>
-        </w:rPr>
-        <w:t xml:space="preserve">2</w:t>
+        <w:t xml:space="preserve">Mariano</w:t>
+      </w:r>
+      <w:r>
+        <w:t xml:space="preserve"> </w:t>
+      </w:r>
+      <w:r>
+        <w:t xml:space="preserve">Koen-Alonso,</w:t>
+      </w:r>
+      <w:r>
+        <w:t xml:space="preserve"> </w:t>
+      </w:r>
+      <w:r>
+        <w:t xml:space="preserve">Semra</w:t>
+      </w:r>
+      <w:r>
+        <w:t xml:space="preserve"> </w:t>
+      </w:r>
+      <w:r>
+        <w:t xml:space="preserve">Yalcin,</w:t>
+      </w:r>
+      <w:r>
+        <w:t xml:space="preserve"> </w:t>
+      </w:r>
+      <w:r>
+        <w:t xml:space="preserve">Andrea</w:t>
+      </w:r>
+      <w:r>
+        <w:t xml:space="preserve"> </w:t>
+      </w:r>
+      <w:r>
+        <w:t xml:space="preserve">M.J.</w:t>
+      </w:r>
+      <w:r>
+        <w:t xml:space="preserve"> </w:t>
+      </w:r>
+      <w:r>
+        <w:t xml:space="preserve">Perreault,</w:t>
+      </w:r>
+      <w:r>
+        <w:t xml:space="preserve"> </w:t>
+      </w:r>
+      <w:r>
+        <w:t xml:space="preserve">Laura</w:t>
+      </w:r>
+      <w:r>
+        <w:t xml:space="preserve"> </w:t>
+      </w:r>
+      <w:r>
+        <w:t xml:space="preserve">J.</w:t>
+      </w:r>
+      <w:r>
+        <w:t xml:space="preserve"> </w:t>
+      </w:r>
+      <w:r>
+        <w:t xml:space="preserve">Wheeland</w:t>
       </w:r>
     </w:p>
     <w:p>
@@ -106,78 +161,100 @@
         <w:pStyle w:val="Date"/>
       </w:pPr>
       <w:r>
-        <w:rPr>
-          <w:vertAlign w:val="superscript"/>
-        </w:rPr>
-        <w:t xml:space="preserve">1</w:t>
-      </w:r>
-      <w:r>
-        <w:t xml:space="preserve">Institution</w:t>
+        <w:t xml:space="preserve">Northwest</w:t>
       </w:r>
       <w:r>
         <w:t xml:space="preserve"> </w:t>
       </w:r>
       <w:r>
-        <w:t xml:space="preserve">One </w:t>
-      </w:r>
-      <w:r>
-        <w:br/>
-      </w:r>
-      <w:r>
-        <w:rPr>
-          <w:vertAlign w:val="superscript"/>
-        </w:rPr>
-        <w:t xml:space="preserve">2</w:t>
-      </w:r>
-      <w:r>
-        <w:t xml:space="preserve">Institution</w:t>
+        <w:t xml:space="preserve">Atlantic</w:t>
       </w:r>
       <w:r>
         <w:t xml:space="preserve"> </w:t>
       </w:r>
       <w:r>
-        <w:t xml:space="preserve">Two</w:t>
-      </w:r>
-      <w:r>
-        <w:br/>
-      </w:r>
-      <w:r>
-        <w:br/>
-      </w:r>
-      <w:r>
-        <w:t xml:space="preserve">2022-06-15</w:t>
-      </w:r>
-    </w:p>
-    <w:p>
-      <w:pPr>
-        <w:pStyle w:val="Abstract"/>
-      </w:pPr>
-      <w:r>
-        <w:t xml:space="preserve">Here</w:t>
+        <w:t xml:space="preserve">Fisheries</w:t>
       </w:r>
       <w:r>
         <w:t xml:space="preserve"> </w:t>
       </w:r>
       <w:r>
-        <w:t xml:space="preserve">is</w:t>
+        <w:t xml:space="preserve">Center,</w:t>
       </w:r>
       <w:r>
         <w:t xml:space="preserve"> </w:t>
       </w:r>
       <w:r>
-        <w:t xml:space="preserve">the</w:t>
+        <w:t xml:space="preserve">Fisheries</w:t>
       </w:r>
       <w:r>
         <w:t xml:space="preserve"> </w:t>
       </w:r>
       <w:r>
-        <w:t xml:space="preserve">abstract</w:t>
+        <w:t xml:space="preserve">and</w:t>
       </w:r>
       <w:r>
         <w:t xml:space="preserve"> </w:t>
       </w:r>
       <w:r>
-        <w:t xml:space="preserve">text.</w:t>
+        <w:t xml:space="preserve">Oceans</w:t>
+      </w:r>
+      <w:r>
+        <w:t xml:space="preserve"> </w:t>
+      </w:r>
+      <w:r>
+        <w:t xml:space="preserve">Canada,</w:t>
+      </w:r>
+      <w:r>
+        <w:t xml:space="preserve"> </w:t>
+      </w:r>
+      <w:r>
+        <w:t xml:space="preserve">P.O.Box</w:t>
+      </w:r>
+      <w:r>
+        <w:t xml:space="preserve"> </w:t>
+      </w:r>
+      <w:r>
+        <w:t xml:space="preserve">5667,</w:t>
+      </w:r>
+      <w:r>
+        <w:t xml:space="preserve"> </w:t>
+      </w:r>
+      <w:r>
+        <w:t xml:space="preserve">St. John’s,</w:t>
+      </w:r>
+      <w:r>
+        <w:t xml:space="preserve"> </w:t>
+      </w:r>
+      <w:r>
+        <w:t xml:space="preserve">NL,</w:t>
+      </w:r>
+      <w:r>
+        <w:t xml:space="preserve"> </w:t>
+      </w:r>
+      <w:r>
+        <w:t xml:space="preserve">A1C</w:t>
+      </w:r>
+      <w:r>
+        <w:t xml:space="preserve"> </w:t>
+      </w:r>
+      <w:r>
+        <w:t xml:space="preserve">5X1,</w:t>
+      </w:r>
+      <w:r>
+        <w:t xml:space="preserve"> </w:t>
+      </w:r>
+      <w:r>
+        <w:t xml:space="preserve">Canada </w:t>
+      </w:r>
+      <w:r>
+        <w:br/>
+      </w:r>
+      <w:r>
+        <w:br/>
+      </w:r>
+      <w:r>
+        <w:t xml:space="preserve">2022-06-16</w:t>
       </w:r>
     </w:p>
     <w:bookmarkStart w:id="20" w:name="introduction"/>
@@ -194,7 +271,7 @@
         <w:pStyle w:val="FirstParagraph"/>
       </w:pPr>
       <w:r>
-        <w:t xml:space="preserve">Here is an Rmarkdown template for a NAFO SCR.</w:t>
+        <w:t xml:space="preserve">TODO</w:t>
       </w:r>
     </w:p>
     <w:bookmarkEnd w:id="20"/>
@@ -212,11 +289,41 @@
         <w:pStyle w:val="FirstParagraph"/>
       </w:pPr>
       <w:r>
-        <w:t xml:space="preserve">Describe methods.</w:t>
+        <w:t xml:space="preserve">We simulated a redfish population with the R package SimSurvey (Regular et al., 2020). This simulation was based on the exponential decay cohort model. We set the mortality, recruitment, and growth parameters according to the observed parameters of 3NO redfish fall stocks. The simulated population dynamics were distributed through an area according to the age-year-space covariance in a parabolic relationship with depth. This survey area was 300 x 300 km with 10 km2 cell size and had 30 depth strata. We simulated stratified random sampling with a 2 m trawl for a distance of 1.5 km over 20 years. The number of sets in a stratum was proportional to its area (min 1/1000 km2) and the minimum set per stratum was 2. This stratified sampling was repeated 1000 times (hereafter, survey simulations).</w:t>
+      </w:r>
+    </w:p>
+    <w:p>
+      <w:pPr>
+        <w:pStyle w:val="BodyText"/>
+      </w:pPr>
+      <w:r>
+        <w:t xml:space="preserve">Design-based abundance indices were calculated by using the standard estimators for stratified random sampling for each survey simulation. We subset the design-based indices at the last year (Year 20) and calculated the gamma distribution estimators (scale and shape) for each simulation based on its mean and standard deviation over strata, as the following:</w:t>
+      </w:r>
+    </w:p>
+    <w:p>
+      <w:pPr>
+        <w:pStyle w:val="BodyText"/>
+      </w:pPr>
+      <w:r>
+        <w:t xml:space="preserve">scale=</w:t>
+      </w:r>
+      <w:r>
+        <w:t xml:space="preserve"> </w:t>
+      </w:r>
+      <w:r>
+        <w:t xml:space="preserve">shape=</w:t>
+      </w:r>
+    </w:p>
+    <w:p>
+      <w:pPr>
+        <w:pStyle w:val="BodyText"/>
+      </w:pPr>
+      <w:r>
+        <w:t xml:space="preserve">We then applied non-parametric bootstrap to resample the observations (sets) independently within each stratum with replacement. The resampling and calculation of the mean bootstrap estimator were repeated 1000 times with the R package boot (Canty &amp; Ripley, 2021). Therefore, each survey simulation had 1000 bootstrapped total abundance values for each year.</w:t>
       </w:r>
     </w:p>
     <w:bookmarkEnd w:id="21"/>
-    <w:bookmarkStart w:id="23" w:name="results"/>
+    <w:bookmarkStart w:id="22" w:name="results"/>
     <w:p>
       <w:pPr>
         <w:pStyle w:val="Heading1"/>
@@ -230,114 +337,80 @@
         <w:pStyle w:val="FirstParagraph"/>
       </w:pPr>
       <w:r>
-        <w:t xml:space="preserve">Add results (figures, tables, etc.). For example, see Figure</w:t>
-      </w:r>
-      <w:r>
-        <w:t xml:space="preserve"> </w:t>
-      </w:r>
-      <w:r>
-        <w:t xml:space="preserve">1</w:t>
-      </w:r>
-      <w:r>
-        <w:t xml:space="preserve"> </w:t>
-      </w:r>
-      <w:r>
-        <w:t xml:space="preserve">below:</w:t>
+        <w:t xml:space="preserve">The Gamma probability density distribution showed high variability among survey simulations at Year 20 (Figure 1). The bootstrapped estimates of each survey simulation also showed a similar pattern with the gamma probability distribution at Year 20 (Figure 2). When looking at the distribution of individual survey simulations, the gamma distribution showed a wider but very close approximation to the bootstrapped estimates distribution (Figure 3). Further quantitative analysis is required to assess the performance of these methods for calculating the confidence intervals.</w:t>
+      </w:r>
+    </w:p>
+    <w:bookmarkEnd w:id="22"/>
+    <w:bookmarkStart w:id="24" w:name="references"/>
+    <w:p>
+      <w:pPr>
+        <w:pStyle w:val="Heading1"/>
+      </w:pPr>
+      <w:r>
+        <w:t xml:space="preserve">References</w:t>
+      </w:r>
+    </w:p>
+    <w:bookmarkStart w:id="23" w:name="refs"/>
+    <w:bookmarkEnd w:id="23"/>
+    <w:bookmarkEnd w:id="24"/>
+    <w:bookmarkStart w:id="25" w:name="figures"/>
+    <w:p>
+      <w:pPr>
+        <w:pStyle w:val="Heading1"/>
+      </w:pPr>
+      <w:r>
+        <w:t xml:space="preserve">Figures</w:t>
+      </w:r>
+    </w:p>
+    <w:bookmarkEnd w:id="25"/>
+    <w:bookmarkStart w:id="26" w:name="app:appendix-a"/>
+    <w:p>
+      <w:pPr>
+        <w:pStyle w:val="Heading1"/>
+      </w:pPr>
+      <w:r>
+        <w:t xml:space="preserve">Appendix A</w:t>
       </w:r>
     </w:p>
     <w:p>
       <w:pPr>
-        <w:pStyle w:val="CaptionedFigure"/>
-      </w:pPr>
-      <w:r>
-        <w:drawing>
-          <wp:inline>
-            <wp:extent cx="4153027" cy="2308936"/>
-            <wp:effectExtent b="0" l="0" r="0" t="0"/>
-            <wp:docPr descr="Fig 1: Relationshib between SSB and recruitment." title="" id="1" name="Picture"/>
-            <a:graphic>
-              <a:graphicData uri="http://schemas.openxmlformats.org/drawingml/2006/picture">
-                <pic:pic>
-                  <pic:nvPicPr>
-                    <pic:cNvPr descr="knitr-figs-docx/ssr-1.png" id="0" name="Picture"/>
-                    <pic:cNvPicPr>
-                      <a:picLocks noChangeArrowheads="1" noChangeAspect="1"/>
-                    </pic:cNvPicPr>
-                  </pic:nvPicPr>
-                  <pic:blipFill>
-                    <a:blip r:embed="rId22"/>
-                    <a:stretch>
-                      <a:fillRect/>
-                    </a:stretch>
-                  </pic:blipFill>
-                  <pic:spPr bwMode="auto">
-                    <a:xfrm>
-                      <a:off x="0" y="0"/>
-                      <a:ext cx="4153027" cy="2308936"/>
-                    </a:xfrm>
-                    <a:prstGeom prst="rect">
-                      <a:avLst/>
-                    </a:prstGeom>
-                    <a:noFill/>
-                    <a:ln w="9525">
-                      <a:noFill/>
-                      <a:headEnd/>
-                      <a:tailEnd/>
-                    </a:ln>
-                  </pic:spPr>
-                </pic:pic>
-              </a:graphicData>
-            </a:graphic>
-          </wp:inline>
-        </w:drawing>
+        <w:pStyle w:val="FirstParagraph"/>
+      </w:pPr>
+      <w:r>
+        <w:t xml:space="preserve">Content here.</w:t>
+      </w:r>
+    </w:p>
+    <w:bookmarkEnd w:id="26"/>
+    <w:bookmarkStart w:id="27" w:name="app:appendix-b"/>
+    <w:p>
+      <w:pPr>
+        <w:pStyle w:val="Heading1"/>
+      </w:pPr>
+      <w:r>
+        <w:t xml:space="preserve">Appendix B</w:t>
       </w:r>
     </w:p>
     <w:p>
       <w:pPr>
-        <w:pStyle w:val="ImageCaption"/>
-      </w:pPr>
-      <w:r>
-        <w:t xml:space="preserve">Fig 1: Relationshib between SSB and recruitment.</w:t>
-      </w:r>
-    </w:p>
-    <w:bookmarkEnd w:id="23"/>
-    <w:bookmarkStart w:id="24" w:name="discussion"/>
-    <w:p>
-      <w:pPr>
-        <w:pStyle w:val="Heading1"/>
-      </w:pPr>
-      <w:r>
-        <w:t xml:space="preserve">Discussion</w:t>
+        <w:pStyle w:val="FirstParagraph"/>
+      </w:pPr>
+      <w:r>
+        <w:t xml:space="preserve">More content.</w:t>
       </w:r>
     </w:p>
     <w:p>
-      <w:pPr>
-        <w:pStyle w:val="FirstParagraph"/>
-      </w:pPr>
-      <w:r>
-        <w:t xml:space="preserve">Discuss!</w:t>
+      <w:r>
+        <w:br w:type="page"/>
       </w:r>
     </w:p>
-    <w:bookmarkEnd w:id="24"/>
-    <w:bookmarkStart w:id="26" w:name="references"/>
+    <w:bookmarkEnd w:id="27"/>
+    <w:bookmarkStart w:id="29" w:name="colophon"/>
     <w:p>
       <w:pPr>
         <w:pStyle w:val="Heading1"/>
       </w:pPr>
       <w:r>
-        <w:t xml:space="preserve">References</w:t>
-      </w:r>
-    </w:p>
-    <w:bookmarkStart w:id="25" w:name="refs"/>
-    <w:bookmarkEnd w:id="25"/>
-    <w:bookmarkEnd w:id="26"/>
-    <w:bookmarkStart w:id="27" w:name="app:appendix-a"/>
-    <w:p>
-      <w:pPr>
-        <w:pStyle w:val="Heading1"/>
-      </w:pPr>
-      <w:r>
-        <w:t xml:space="preserve">Appendix A</w:t>
+        <w:t xml:space="preserve">Colophon</w:t>
       </w:r>
     </w:p>
     <w:p>
@@ -345,53 +418,12 @@
         <w:pStyle w:val="FirstParagraph"/>
       </w:pPr>
       <w:r>
-        <w:t xml:space="preserve">Content here.</w:t>
-      </w:r>
-    </w:p>
-    <w:bookmarkEnd w:id="27"/>
-    <w:bookmarkStart w:id="28" w:name="app:appendix-b"/>
-    <w:p>
-      <w:pPr>
-        <w:pStyle w:val="Heading1"/>
-      </w:pPr>
-      <w:r>
-        <w:t xml:space="preserve">Appendix B</w:t>
-      </w:r>
-    </w:p>
-    <w:p>
-      <w:pPr>
-        <w:pStyle w:val="FirstParagraph"/>
-      </w:pPr>
-      <w:r>
-        <w:t xml:space="preserve">More content.</w:t>
-      </w:r>
-    </w:p>
-    <w:p>
-      <w:r>
-        <w:br w:type="page"/>
-      </w:r>
-    </w:p>
-    <w:bookmarkEnd w:id="28"/>
-    <w:bookmarkStart w:id="30" w:name="colophon"/>
-    <w:p>
-      <w:pPr>
-        <w:pStyle w:val="Heading1"/>
-      </w:pPr>
-      <w:r>
-        <w:t xml:space="preserve">Colophon</w:t>
-      </w:r>
-    </w:p>
-    <w:p>
-      <w:pPr>
-        <w:pStyle w:val="FirstParagraph"/>
-      </w:pPr>
-      <w:r>
-        <w:t xml:space="preserve">This version of the document was generated on 2022-06-15 17:29:46 using the R markdown template for SCR documents from</w:t>
+        <w:t xml:space="preserve">This version of the document was generated on 2022-06-16 09:24:08 using the R markdown template for SCR documents from</w:t>
       </w:r>
       <w:r>
         <w:t xml:space="preserve"> </w:t>
       </w:r>
-      <w:hyperlink r:id="rId29">
+      <w:hyperlink r:id="rId28">
         <w:r>
           <w:rPr>
             <w:rStyle w:val="Hyperlink"/>
@@ -509,7 +541,7 @@
         <w:rPr>
           <w:rStyle w:val="VerbatimChar"/>
         </w:rPr>
-        <w:t xml:space="preserve">#&gt;  date     2022-06-15</w:t>
+        <w:t xml:space="preserve">#&gt;  date     2022-06-16</w:t>
       </w:r>
       <w:r>
         <w:br/>
@@ -707,15 +739,6 @@
         <w:rPr>
           <w:rStyle w:val="VerbatimChar"/>
         </w:rPr>
-        <w:t xml:space="preserve">#&gt;  farver        2.1.0      2021-02-28 [1] CRAN (R 4.1.1)</w:t>
-      </w:r>
-      <w:r>
-        <w:br/>
-      </w:r>
-      <w:r>
-        <w:rPr>
-          <w:rStyle w:val="VerbatimChar"/>
-        </w:rPr>
         <w:t xml:space="preserve">#&gt;  fastmap       1.1.0      2021-01-25 [1] CRAN (R 4.1.1)</w:t>
       </w:r>
       <w:r>
@@ -806,15 +829,6 @@
         <w:rPr>
           <w:rStyle w:val="VerbatimChar"/>
         </w:rPr>
-        <w:t xml:space="preserve">#&gt;  highr         0.9        2021-04-16 [1] CRAN (R 4.1.1)</w:t>
-      </w:r>
-      <w:r>
-        <w:br/>
-      </w:r>
-      <w:r>
-        <w:rPr>
-          <w:rStyle w:val="VerbatimChar"/>
-        </w:rPr>
         <w:t xml:space="preserve">#&gt;  htmltools     0.5.2      2021-08-25 [1] CRAN (R 4.1.1)</w:t>
       </w:r>
       <w:r>
@@ -833,15 +847,6 @@
         <w:rPr>
           <w:rStyle w:val="VerbatimChar"/>
         </w:rPr>
-        <w:t xml:space="preserve">#&gt;  labeling      0.4.2      2020-10-20 [1] CRAN (R 4.1.0)</w:t>
-      </w:r>
-      <w:r>
-        <w:br/>
-      </w:r>
-      <w:r>
-        <w:rPr>
-          <w:rStyle w:val="VerbatimChar"/>
-        </w:rPr>
         <w:t xml:space="preserve">#&gt;  lifecycle     1.0.1      2021-09-24 [1] CRAN (R 4.1.3)</w:t>
       </w:r>
       <w:r>
@@ -1259,7 +1264,7 @@
         <w:t xml:space="preserve">#&gt; ------------------------------------------------------------------------------</w:t>
       </w:r>
     </w:p>
-    <w:bookmarkEnd w:id="30"/>
+    <w:bookmarkEnd w:id="29"/>
     <w:sectPr>
       <w:headerReference r:id="rId9" w:type="default"/>
       <w:footerReference r:id="rId12" w:type="default"/>

</xml_diff>

<commit_message>
Add figure to SCR
</commit_message>
<xml_diff>
--- a/Gamma_SCR/_book/Gamma_SCR.docx
+++ b/Gamma_SCR/_book/Gamma_SCR.docx
@@ -432,7 +432,7 @@
       </w:r>
     </w:p>
     <w:bookmarkEnd w:id="20"/>
-    <w:bookmarkStart w:id="21" w:name="methods"/>
+    <w:bookmarkStart w:id="22" w:name="methods"/>
     <w:p>
       <w:pPr>
         <w:pStyle w:val="Heading1"/>
@@ -446,7 +446,351 @@
         <w:pStyle w:val="FirstParagraph"/>
       </w:pPr>
       <w:r>
-        <w:t xml:space="preserve">We simulated a redfish-like population with the R package SimSurvey</w:t>
+        <w:t xml:space="preserve">Provided data from a stratified-random survey, average trawlable abundance or biomass (</w:t>
+      </w:r>
+      <m:oMath>
+        <m:acc>
+          <m:accPr>
+            <m:chr m:val="̂"/>
+          </m:accPr>
+          <m:e>
+            <m:r>
+              <m:t>μ</m:t>
+            </m:r>
+          </m:e>
+        </m:acc>
+      </m:oMath>
+      <w:r>
+        <w:t xml:space="preserve">) and sampling variance (</w:t>
+      </w:r>
+      <m:oMath>
+        <m:sSup>
+          <m:e>
+            <m:acc>
+              <m:accPr>
+                <m:chr m:val="̂"/>
+              </m:accPr>
+              <m:e>
+                <m:r>
+                  <m:t>σ</m:t>
+                </m:r>
+              </m:e>
+            </m:acc>
+          </m:e>
+          <m:sup>
+            <m:r>
+              <m:t>2</m:t>
+            </m:r>
+          </m:sup>
+        </m:sSup>
+      </m:oMath>
+      <w:r>
+        <w:t xml:space="preserve">) can be estimated using standard design-based formula</w:t>
+      </w:r>
+      <w:r>
+        <w:t xml:space="preserve"> </w:t>
+      </w:r>
+      <w:r>
+        <w:t xml:space="preserve">(</w:t>
+      </w:r>
+      <w:hyperlink w:anchor="ref-cochran1977">
+        <w:r>
+          <w:rPr>
+            <w:rStyle w:val="Hyperlink"/>
+          </w:rPr>
+          <w:t xml:space="preserve">Cochran, 1977</w:t>
+        </w:r>
+      </w:hyperlink>
+      <w:r>
+        <w:t xml:space="preserve">;</w:t>
+      </w:r>
+      <w:r>
+        <w:t xml:space="preserve"> </w:t>
+      </w:r>
+      <w:hyperlink w:anchor="ref-smith1990">
+        <w:r>
+          <w:rPr>
+            <w:rStyle w:val="Hyperlink"/>
+          </w:rPr>
+          <w:t xml:space="preserve">S. J. Smith, 1990</w:t>
+        </w:r>
+      </w:hyperlink>
+      <w:r>
+        <w:t xml:space="preserve">;</w:t>
+      </w:r>
+      <w:r>
+        <w:t xml:space="preserve"> </w:t>
+      </w:r>
+      <w:hyperlink w:anchor="ref-smith1981">
+        <w:r>
+          <w:rPr>
+            <w:rStyle w:val="Hyperlink"/>
+          </w:rPr>
+          <w:t xml:space="preserve">S. Smith and Somerton, 1981</w:t>
+        </w:r>
+      </w:hyperlink>
+      <w:r>
+        <w:t xml:space="preserve">)</w:t>
+      </w:r>
+      <w:r>
+        <w:t xml:space="preserve">. Instead of using a Student’s t distribution to describe uncertainty and allow negative values, we apply the Gamma distribution by translating</w:t>
+      </w:r>
+      <w:r>
+        <w:t xml:space="preserve"> </w:t>
+      </w:r>
+      <m:oMath>
+        <m:acc>
+          <m:accPr>
+            <m:chr m:val="̂"/>
+          </m:accPr>
+          <m:e>
+            <m:r>
+              <m:t>μ</m:t>
+            </m:r>
+          </m:e>
+        </m:acc>
+      </m:oMath>
+      <w:r>
+        <w:t xml:space="preserve"> </w:t>
+      </w:r>
+      <w:r>
+        <w:t xml:space="preserve">and</w:t>
+      </w:r>
+      <w:r>
+        <w:t xml:space="preserve"> </w:t>
+      </w:r>
+      <m:oMath>
+        <m:sSup>
+          <m:e>
+            <m:acc>
+              <m:accPr>
+                <m:chr m:val="̂"/>
+              </m:accPr>
+              <m:e>
+                <m:r>
+                  <m:t>σ</m:t>
+                </m:r>
+              </m:e>
+            </m:acc>
+          </m:e>
+          <m:sup>
+            <m:r>
+              <m:t>2</m:t>
+            </m:r>
+          </m:sup>
+        </m:sSup>
+      </m:oMath>
+      <w:r>
+        <w:t xml:space="preserve"> </w:t>
+      </w:r>
+      <w:r>
+        <w:t xml:space="preserve">to scale (</w:t>
+      </w:r>
+      <m:oMath>
+        <m:acc>
+          <m:accPr>
+            <m:chr m:val="̂"/>
+          </m:accPr>
+          <m:e>
+            <m:r>
+              <m:t>θ</m:t>
+            </m:r>
+          </m:e>
+        </m:acc>
+      </m:oMath>
+      <w:r>
+        <w:t xml:space="preserve">) and shape (</w:t>
+      </w:r>
+      <m:oMath>
+        <m:acc>
+          <m:accPr>
+            <m:chr m:val="̂"/>
+          </m:accPr>
+          <m:e>
+            <m:r>
+              <m:t>κ</m:t>
+            </m:r>
+          </m:e>
+        </m:acc>
+      </m:oMath>
+      <w:r>
+        <w:t xml:space="preserve">) parameters as follows:</w:t>
+      </w:r>
+    </w:p>
+    <w:p>
+      <w:pPr>
+        <w:pStyle w:val="BodyText"/>
+      </w:pPr>
+      <m:oMathPara>
+        <m:oMathParaPr>
+          <m:jc m:val="center"/>
+        </m:oMathParaPr>
+        <m:oMath>
+          <m:acc>
+            <m:accPr>
+              <m:chr m:val="̂"/>
+            </m:accPr>
+            <m:e>
+              <m:r>
+                <m:t>θ</m:t>
+              </m:r>
+            </m:e>
+          </m:acc>
+          <m:r>
+            <m:rPr>
+              <m:sty m:val="p"/>
+            </m:rPr>
+            <m:t>=</m:t>
+          </m:r>
+          <m:f>
+            <m:fPr>
+              <m:type m:val="bar"/>
+            </m:fPr>
+            <m:num>
+              <m:sSup>
+                <m:e>
+                  <m:acc>
+                    <m:accPr>
+                      <m:chr m:val="̂"/>
+                    </m:accPr>
+                    <m:e>
+                      <m:r>
+                        <m:t>σ</m:t>
+                      </m:r>
+                    </m:e>
+                  </m:acc>
+                </m:e>
+                <m:sup>
+                  <m:r>
+                    <m:t>2</m:t>
+                  </m:r>
+                </m:sup>
+              </m:sSup>
+            </m:num>
+            <m:den>
+              <m:acc>
+                <m:accPr>
+                  <m:chr m:val="̂"/>
+                </m:accPr>
+                <m:e>
+                  <m:r>
+                    <m:t>μ</m:t>
+                  </m:r>
+                </m:e>
+              </m:acc>
+            </m:den>
+          </m:f>
+          <m:r>
+            <m:rPr>
+              <m:sty m:val="p"/>
+            </m:rPr>
+            <m:t>,</m:t>
+          </m:r>
+          <m:r>
+            <m:t> </m:t>
+          </m:r>
+          <m:r>
+            <m:t> </m:t>
+          </m:r>
+          <m:r>
+            <m:rPr>
+              <m:nor/>
+              <m:sty m:val="p"/>
+            </m:rPr>
+            <m:t>and</m:t>
+          </m:r>
+          <m:r>
+            <m:t> </m:t>
+          </m:r>
+          <m:r>
+            <m:t> </m:t>
+          </m:r>
+          <m:acc>
+            <m:accPr>
+              <m:chr m:val="̂"/>
+            </m:accPr>
+            <m:e>
+              <m:r>
+                <m:t>κ</m:t>
+              </m:r>
+            </m:e>
+          </m:acc>
+          <m:r>
+            <m:rPr>
+              <m:sty m:val="p"/>
+            </m:rPr>
+            <m:t>=</m:t>
+          </m:r>
+          <m:f>
+            <m:fPr>
+              <m:type m:val="bar"/>
+            </m:fPr>
+            <m:num>
+              <m:sSup>
+                <m:e>
+                  <m:acc>
+                    <m:accPr>
+                      <m:chr m:val="̂"/>
+                    </m:accPr>
+                    <m:e>
+                      <m:r>
+                        <m:t>μ</m:t>
+                      </m:r>
+                    </m:e>
+                  </m:acc>
+                </m:e>
+                <m:sup>
+                  <m:r>
+                    <m:t>2</m:t>
+                  </m:r>
+                </m:sup>
+              </m:sSup>
+            </m:num>
+            <m:den>
+              <m:acc>
+                <m:accPr>
+                  <m:chr m:val="̂"/>
+                </m:accPr>
+                <m:e>
+                  <m:r>
+                    <m:t>θ</m:t>
+                  </m:r>
+                </m:e>
+              </m:acc>
+            </m:den>
+          </m:f>
+          <m:r>
+            <m:rPr>
+              <m:sty m:val="p"/>
+            </m:rPr>
+            <m:t>.</m:t>
+          </m:r>
+        </m:oMath>
+      </m:oMathPara>
+    </w:p>
+    <w:p>
+      <w:pPr>
+        <w:pStyle w:val="FirstParagraph"/>
+      </w:pPr>
+      <w:r>
+        <w:t xml:space="preserve">Provided these values, density and quantile functions for the Gamma distribution can be used to calculate probabilities.For instance, the probability that the index increased from one year to the next can be quantified.</w:t>
+      </w:r>
+    </w:p>
+    <w:bookmarkStart w:id="21" w:name="simulation"/>
+    <w:p>
+      <w:pPr>
+        <w:pStyle w:val="Heading2"/>
+      </w:pPr>
+      <w:r>
+        <w:t xml:space="preserve">Simulation</w:t>
+      </w:r>
+    </w:p>
+    <w:p>
+      <w:pPr>
+        <w:pStyle w:val="FirstParagraph"/>
+      </w:pPr>
+      <w:r>
+        <w:t xml:space="preserve">We simulated a redfish-like population using the R package SimSurvey</w:t>
       </w:r>
       <w:r>
         <w:t xml:space="preserve"> </w:t>
@@ -833,7 +1177,8 @@
       </w:r>
     </w:p>
     <w:bookmarkEnd w:id="21"/>
-    <w:bookmarkStart w:id="22" w:name="results-and-discussion"/>
+    <w:bookmarkEnd w:id="22"/>
+    <w:bookmarkStart w:id="23" w:name="results-and-discussion"/>
     <w:p>
       <w:pPr>
         <w:pStyle w:val="Heading1"/>
@@ -850,8 +1195,8 @@
         <w:t xml:space="preserve">The Gamma probability density distribution showed high variability among survey simulations at Year 20 (Figure 1). The bootstrapped estimates of each survey simulation also showed a similar pattern with the gamma probability distribution at Year 20 (Figure 2). When looking at the distribution of individual survey simulations, the gamma distribution showed a wider but very close approximation to the bootstrapped estimates distribution (Figure 3). Further quantitative analysis is required to assess the performance of these methods for calculating the confidence intervals.</w:t>
       </w:r>
     </w:p>
-    <w:bookmarkEnd w:id="22"/>
-    <w:bookmarkStart w:id="36" w:name="references"/>
+    <w:bookmarkEnd w:id="23"/>
+    <w:bookmarkStart w:id="38" w:name="references"/>
     <w:p>
       <w:pPr>
         <w:pStyle w:val="Heading1"/>
@@ -860,8 +1205,8 @@
         <w:t xml:space="preserve">References</w:t>
       </w:r>
     </w:p>
-    <w:bookmarkStart w:id="35" w:name="refs"/>
-    <w:bookmarkStart w:id="23" w:name="ref-anderson2022"/>
+    <w:bookmarkStart w:id="37" w:name="refs"/>
+    <w:bookmarkStart w:id="24" w:name="ref-anderson2022"/>
     <w:p>
       <w:pPr>
         <w:pStyle w:val="Bibliography"/>
@@ -904,8 +1249,8 @@
         <w:t xml:space="preserve">.</w:t>
       </w:r>
     </w:p>
-    <w:bookmarkEnd w:id="23"/>
-    <w:bookmarkStart w:id="24" w:name="ref-cadigan2011"/>
+    <w:bookmarkEnd w:id="24"/>
+    <w:bookmarkStart w:id="25" w:name="ref-cadigan2011"/>
     <w:p>
       <w:pPr>
         <w:pStyle w:val="Bibliography"/>
@@ -940,8 +1285,8 @@
         <w:t xml:space="preserve">(5), 781–794.</w:t>
       </w:r>
     </w:p>
-    <w:bookmarkEnd w:id="24"/>
-    <w:bookmarkStart w:id="25" w:name="ref-canty2021"/>
+    <w:bookmarkEnd w:id="25"/>
+    <w:bookmarkStart w:id="26" w:name="ref-canty2021"/>
     <w:p>
       <w:pPr>
         <w:pStyle w:val="Bibliography"/>
@@ -963,23 +1308,14 @@
         <w:t xml:space="preserve">.</w:t>
       </w:r>
     </w:p>
-    <w:bookmarkEnd w:id="25"/>
-    <w:bookmarkStart w:id="26" w:name="ref-gonzalez2022"/>
+    <w:bookmarkEnd w:id="26"/>
+    <w:bookmarkStart w:id="27" w:name="ref-cochran1977"/>
     <w:p>
       <w:pPr>
         <w:pStyle w:val="Bibliography"/>
       </w:pPr>
       <w:r>
-        <w:t xml:space="preserve">González-Troncoso, D., Garrido, I., Rábade, S., Fabeiro, M., Román, E., Tarrío, C., Sánchez, J. M. C., and Alpoim, R. (2022).</w:t>
-      </w:r>
-      <w:r>
-        <w:t xml:space="preserve"> </w:t>
-      </w:r>
-      <w:r>
-        <w:t xml:space="preserve">Results from Bottom Trawl Survey on Flemish Cap of June-July 2021</w:t>
-      </w:r>
-      <w:r>
-        <w:t xml:space="preserve">.</w:t>
+        <w:t xml:space="preserve">Cochran, W. G. (1977).</w:t>
       </w:r>
       <w:r>
         <w:t xml:space="preserve"> </w:t>
@@ -989,10 +1325,29 @@
           <w:iCs/>
           <w:i/>
         </w:rPr>
-        <w:t xml:space="preserve">NAFO SCR Doc</w:t>
-      </w:r>
-      <w:r>
-        <w:t xml:space="preserve">,</w:t>
+        <w:t xml:space="preserve">Sampling techniques</w:t>
+      </w:r>
+      <w:r>
+        <w:t xml:space="preserve">. John Wiley &amp; Sons.</w:t>
+      </w:r>
+    </w:p>
+    <w:bookmarkEnd w:id="27"/>
+    <w:bookmarkStart w:id="28" w:name="ref-gonzalez2022"/>
+    <w:p>
+      <w:pPr>
+        <w:pStyle w:val="Bibliography"/>
+      </w:pPr>
+      <w:r>
+        <w:t xml:space="preserve">González-Troncoso, D., Garrido, I., Rábade, S., Fabeiro, M., Román, E., Tarrío, C., Sánchez, J. M. C., and Alpoim, R. (2022).</w:t>
+      </w:r>
+      <w:r>
+        <w:t xml:space="preserve"> </w:t>
+      </w:r>
+      <w:r>
+        <w:t xml:space="preserve">Results from Bottom Trawl Survey on Flemish Cap of June-July 2021</w:t>
+      </w:r>
+      <w:r>
+        <w:t xml:space="preserve">.</w:t>
       </w:r>
       <w:r>
         <w:t xml:space="preserve"> </w:t>
@@ -1002,20 +1357,10 @@
           <w:iCs/>
           <w:i/>
         </w:rPr>
-        <w:t xml:space="preserve">22/004</w:t>
-      </w:r>
-      <w:r>
-        <w:t xml:space="preserve">.</w:t>
-      </w:r>
-    </w:p>
-    <w:bookmarkEnd w:id="26"/>
-    <w:bookmarkStart w:id="27" w:name="ref-kimura2006"/>
-    <w:p>
-      <w:pPr>
-        <w:pStyle w:val="Bibliography"/>
-      </w:pPr>
-      <w:r>
-        <w:t xml:space="preserve">Kimura, D. K., and Somerton, D. A. (2006). Review of statistical aspects of survey sampling for marine fisheries.</w:t>
+        <w:t xml:space="preserve">NAFO SCR Doc</w:t>
+      </w:r>
+      <w:r>
+        <w:t xml:space="preserve">,</w:t>
       </w:r>
       <w:r>
         <w:t xml:space="preserve"> </w:t>
@@ -1025,10 +1370,20 @@
           <w:iCs/>
           <w:i/>
         </w:rPr>
-        <w:t xml:space="preserve">Reviews in Fisheries Science</w:t>
-      </w:r>
-      <w:r>
-        <w:t xml:space="preserve">,</w:t>
+        <w:t xml:space="preserve">22/004</w:t>
+      </w:r>
+      <w:r>
+        <w:t xml:space="preserve">.</w:t>
+      </w:r>
+    </w:p>
+    <w:bookmarkEnd w:id="28"/>
+    <w:bookmarkStart w:id="29" w:name="ref-kimura2006"/>
+    <w:p>
+      <w:pPr>
+        <w:pStyle w:val="Bibliography"/>
+      </w:pPr>
+      <w:r>
+        <w:t xml:space="preserve">Kimura, D. K., and Somerton, D. A. (2006). Review of statistical aspects of survey sampling for marine fisheries.</w:t>
       </w:r>
       <w:r>
         <w:t xml:space="preserve"> </w:t>
@@ -1038,20 +1393,10 @@
           <w:iCs/>
           <w:i/>
         </w:rPr>
-        <w:t xml:space="preserve">14</w:t>
-      </w:r>
-      <w:r>
-        <w:t xml:space="preserve">(3), 245–283.</w:t>
-      </w:r>
-    </w:p>
-    <w:bookmarkEnd w:id="27"/>
-    <w:bookmarkStart w:id="28" w:name="ref-pennington1998"/>
-    <w:p>
-      <w:pPr>
-        <w:pStyle w:val="Bibliography"/>
-      </w:pPr>
-      <w:r>
-        <w:t xml:space="preserve">Pennington, M., and Strømme, T. (1998). Surveys as a research tool for managing dynamic stocks.</w:t>
+        <w:t xml:space="preserve">Reviews in Fisheries Science</w:t>
+      </w:r>
+      <w:r>
+        <w:t xml:space="preserve">,</w:t>
       </w:r>
       <w:r>
         <w:t xml:space="preserve"> </w:t>
@@ -1061,10 +1406,20 @@
           <w:iCs/>
           <w:i/>
         </w:rPr>
-        <w:t xml:space="preserve">Fisheries Research</w:t>
-      </w:r>
-      <w:r>
-        <w:t xml:space="preserve">,</w:t>
+        <w:t xml:space="preserve">14</w:t>
+      </w:r>
+      <w:r>
+        <w:t xml:space="preserve">(3), 245–283.</w:t>
+      </w:r>
+    </w:p>
+    <w:bookmarkEnd w:id="29"/>
+    <w:bookmarkStart w:id="30" w:name="ref-pennington1998"/>
+    <w:p>
+      <w:pPr>
+        <w:pStyle w:val="Bibliography"/>
+      </w:pPr>
+      <w:r>
+        <w:t xml:space="preserve">Pennington, M., and Strømme, T. (1998). Surveys as a research tool for managing dynamic stocks.</w:t>
       </w:r>
       <w:r>
         <w:t xml:space="preserve"> </w:t>
@@ -1074,32 +1429,10 @@
           <w:iCs/>
           <w:i/>
         </w:rPr>
-        <w:t xml:space="preserve">37</w:t>
-      </w:r>
-      <w:r>
-        <w:t xml:space="preserve">(1-3), 97–106.</w:t>
-      </w:r>
-    </w:p>
-    <w:bookmarkEnd w:id="28"/>
-    <w:bookmarkStart w:id="30" w:name="ref-regular2020"/>
-    <w:p>
-      <w:pPr>
-        <w:pStyle w:val="Bibliography"/>
-      </w:pPr>
-      <w:r>
-        <w:t xml:space="preserve">Regular, P. M., Robertson, G. J., Lewis, K. P., Babyn, J., Healey, B., and Mowbray, F. (2020).</w:t>
-      </w:r>
-      <w:r>
-        <w:t xml:space="preserve"> </w:t>
-      </w:r>
-      <w:r>
-        <w:t xml:space="preserve">SimSurvey: An R package for comparing the design and analysis of surveys by simulating spatially-correlated populations</w:t>
-      </w:r>
-      <w:r>
-        <w:t xml:space="preserve"> </w:t>
-      </w:r>
-      <w:r>
-        <w:t xml:space="preserve">[Journal].</w:t>
+        <w:t xml:space="preserve">Fisheries Research</w:t>
+      </w:r>
+      <w:r>
+        <w:t xml:space="preserve">,</w:t>
       </w:r>
       <w:r>
         <w:t xml:space="preserve"> </w:t>
@@ -1109,10 +1442,32 @@
           <w:iCs/>
           <w:i/>
         </w:rPr>
-        <w:t xml:space="preserve">PLOS ONE</w:t>
-      </w:r>
-      <w:r>
-        <w:t xml:space="preserve">,</w:t>
+        <w:t xml:space="preserve">37</w:t>
+      </w:r>
+      <w:r>
+        <w:t xml:space="preserve">(1-3), 97–106.</w:t>
+      </w:r>
+    </w:p>
+    <w:bookmarkEnd w:id="30"/>
+    <w:bookmarkStart w:id="32" w:name="ref-regular2020"/>
+    <w:p>
+      <w:pPr>
+        <w:pStyle w:val="Bibliography"/>
+      </w:pPr>
+      <w:r>
+        <w:t xml:space="preserve">Regular, P. M., Robertson, G. J., Lewis, K. P., Babyn, J., Healey, B., and Mowbray, F. (2020).</w:t>
+      </w:r>
+      <w:r>
+        <w:t xml:space="preserve"> </w:t>
+      </w:r>
+      <w:r>
+        <w:t xml:space="preserve">SimSurvey: An R package for comparing the design and analysis of surveys by simulating spatially-correlated populations</w:t>
+      </w:r>
+      <w:r>
+        <w:t xml:space="preserve"> </w:t>
+      </w:r>
+      <w:r>
+        <w:t xml:space="preserve">[Journal].</w:t>
       </w:r>
       <w:r>
         <w:t xml:space="preserve"> </w:t>
@@ -1122,6 +1477,19 @@
           <w:iCs/>
           <w:i/>
         </w:rPr>
+        <w:t xml:space="preserve">PLOS ONE</w:t>
+      </w:r>
+      <w:r>
+        <w:t xml:space="preserve">,</w:t>
+      </w:r>
+      <w:r>
+        <w:t xml:space="preserve"> </w:t>
+      </w:r>
+      <w:r>
+        <w:rPr>
+          <w:iCs/>
+          <w:i/>
+        </w:rPr>
         <w:t xml:space="preserve">15</w:t>
       </w:r>
       <w:r>
@@ -1130,7 +1498,7 @@
       <w:r>
         <w:t xml:space="preserve"> </w:t>
       </w:r>
-      <w:hyperlink r:id="rId29">
+      <w:hyperlink r:id="rId31">
         <w:r>
           <w:rPr>
             <w:rStyle w:val="Hyperlink"/>
@@ -1139,8 +1507,8 @@
         </w:r>
       </w:hyperlink>
     </w:p>
-    <w:bookmarkEnd w:id="30"/>
-    <w:bookmarkStart w:id="31" w:name="ref-rideout2022"/>
+    <w:bookmarkEnd w:id="32"/>
+    <w:bookmarkStart w:id="33" w:name="ref-rideout2022"/>
     <w:p>
       <w:pPr>
         <w:pStyle w:val="Bibliography"/>
@@ -1184,8 +1552,8 @@
         <w:t xml:space="preserve">.</w:t>
       </w:r>
     </w:p>
-    <w:bookmarkEnd w:id="31"/>
-    <w:bookmarkStart w:id="32" w:name="ref-smith1990"/>
+    <w:bookmarkEnd w:id="33"/>
+    <w:bookmarkStart w:id="34" w:name="ref-smith1990"/>
     <w:p>
       <w:pPr>
         <w:pStyle w:val="Bibliography"/>
@@ -1220,8 +1588,8 @@
         <w:t xml:space="preserve">(5), 894–903.</w:t>
       </w:r>
     </w:p>
-    <w:bookmarkEnd w:id="32"/>
-    <w:bookmarkStart w:id="33" w:name="ref-smith1981"/>
+    <w:bookmarkEnd w:id="34"/>
+    <w:bookmarkStart w:id="35" w:name="ref-smith1981"/>
     <w:p>
       <w:pPr>
         <w:pStyle w:val="Bibliography"/>
@@ -1246,8 +1614,8 @@
         <w:t xml:space="preserve">(p. 66). Canadian Technical Report of Fisheries; Aquatic Sciences No. 1030.</w:t>
       </w:r>
     </w:p>
-    <w:bookmarkEnd w:id="33"/>
-    <w:bookmarkStart w:id="34" w:name="ref-thorson2015"/>
+    <w:bookmarkEnd w:id="35"/>
+    <w:bookmarkStart w:id="36" w:name="ref-thorson2015"/>
     <w:p>
       <w:pPr>
         <w:pStyle w:val="Bibliography"/>
@@ -1300,49 +1668,81 @@
         <w:t xml:space="preserve">(5), 1297–1310.</w:t>
       </w:r>
     </w:p>
-    <w:bookmarkEnd w:id="34"/>
-    <w:bookmarkEnd w:id="35"/>
     <w:bookmarkEnd w:id="36"/>
-    <w:bookmarkStart w:id="37" w:name="figures"/>
+    <w:bookmarkEnd w:id="37"/>
+    <w:bookmarkEnd w:id="38"/>
+    <w:bookmarkStart w:id="40" w:name="figures"/>
     <w:p>
       <w:pPr>
         <w:pStyle w:val="Heading1"/>
       </w:pPr>
       <w:r>
         <w:t xml:space="preserve">Figures</w:t>
-      </w:r>
-    </w:p>
-    <w:bookmarkEnd w:id="37"/>
-    <w:bookmarkStart w:id="38" w:name="app:appendix-a"/>
-    <w:p>
-      <w:pPr>
-        <w:pStyle w:val="Heading1"/>
-      </w:pPr>
-      <w:r>
-        <w:t xml:space="preserve">Appendix A</w:t>
       </w:r>
     </w:p>
     <w:p>
       <w:pPr>
-        <w:pStyle w:val="FirstParagraph"/>
-      </w:pPr>
-      <w:r>
-        <w:t xml:space="preserve">TODO</w:t>
+        <w:pStyle w:val="CaptionedFigure"/>
+      </w:pPr>
+      <w:r>
+        <w:drawing>
+          <wp:inline>
+            <wp:extent cx="5943600" cy="6736079"/>
+            <wp:effectExtent b="0" l="0" r="0" t="0"/>
+            <wp:docPr descr="Fig 1: The bootstrap and gamma distributions estimated for five 20 year survey simulations. The red area shows the density distribution from 1000 bootstrapped samples from each year and survey replicate. The blue area shows the gamma probability distribution from each year and survey replicate based on the mean and standard deviation of the design-based index." title="" id="1" name="Picture"/>
+            <a:graphic>
+              <a:graphicData uri="http://schemas.openxmlformats.org/drawingml/2006/picture">
+                <pic:pic>
+                  <pic:nvPicPr>
+                    <pic:cNvPr descr="knitr-figs-docx/comp-den-1.png" id="0" name="Picture"/>
+                    <pic:cNvPicPr>
+                      <a:picLocks noChangeArrowheads="1" noChangeAspect="1"/>
+                    </pic:cNvPicPr>
+                  </pic:nvPicPr>
+                  <pic:blipFill>
+                    <a:blip r:embed="rId39"/>
+                    <a:stretch>
+                      <a:fillRect/>
+                    </a:stretch>
+                  </pic:blipFill>
+                  <pic:spPr bwMode="auto">
+                    <a:xfrm>
+                      <a:off x="0" y="0"/>
+                      <a:ext cx="5943600" cy="6736079"/>
+                    </a:xfrm>
+                    <a:prstGeom prst="rect">
+                      <a:avLst/>
+                    </a:prstGeom>
+                    <a:noFill/>
+                    <a:ln w="9525">
+                      <a:noFill/>
+                      <a:headEnd/>
+                      <a:tailEnd/>
+                    </a:ln>
+                  </pic:spPr>
+                </pic:pic>
+              </a:graphicData>
+            </a:graphic>
+          </wp:inline>
+        </w:drawing>
       </w:r>
     </w:p>
     <w:p>
-      <w:r>
-        <w:br w:type="page"/>
+      <w:pPr>
+        <w:pStyle w:val="ImageCaption"/>
+      </w:pPr>
+      <w:r>
+        <w:t xml:space="preserve">Fig 1: The bootstrap and gamma distributions estimated for five 20 year survey simulations. The red area shows the density distribution from 1000 bootstrapped samples from each year and survey replicate. The blue area shows the gamma probability distribution from each year and survey replicate based on the mean and standard deviation of the design-based index.</w:t>
       </w:r>
     </w:p>
-    <w:bookmarkEnd w:id="38"/>
-    <w:bookmarkStart w:id="40" w:name="colophon"/>
+    <w:bookmarkEnd w:id="40"/>
+    <w:bookmarkStart w:id="41" w:name="app:appendix-a"/>
     <w:p>
       <w:pPr>
         <w:pStyle w:val="Heading1"/>
       </w:pPr>
       <w:r>
-        <w:t xml:space="preserve">Colophon</w:t>
+        <w:t xml:space="preserve">Appendix A</w:t>
       </w:r>
     </w:p>
     <w:p>
@@ -1350,12 +1750,35 @@
         <w:pStyle w:val="FirstParagraph"/>
       </w:pPr>
       <w:r>
-        <w:t xml:space="preserve">This version of the document was generated on 2022-06-16 19:54:16 using the R markdown template for SCR documents from</w:t>
-      </w:r>
-      <w:r>
-        <w:t xml:space="preserve"> </w:t>
-      </w:r>
-      <w:hyperlink r:id="rId39">
+        <w:t xml:space="preserve">TODO</w:t>
+      </w:r>
+    </w:p>
+    <w:p>
+      <w:r>
+        <w:br w:type="page"/>
+      </w:r>
+    </w:p>
+    <w:bookmarkEnd w:id="41"/>
+    <w:bookmarkStart w:id="43" w:name="colophon"/>
+    <w:p>
+      <w:pPr>
+        <w:pStyle w:val="Heading1"/>
+      </w:pPr>
+      <w:r>
+        <w:t xml:space="preserve">Colophon</w:t>
+      </w:r>
+    </w:p>
+    <w:p>
+      <w:pPr>
+        <w:pStyle w:val="FirstParagraph"/>
+      </w:pPr>
+      <w:r>
+        <w:t xml:space="preserve">This version of the document was generated on 2022-06-16 20:51:19 using the R markdown template for SCR documents from</w:t>
+      </w:r>
+      <w:r>
+        <w:t xml:space="preserve"> </w:t>
+      </w:r>
+      <w:hyperlink r:id="rId42">
         <w:r>
           <w:rPr>
             <w:rStyle w:val="Hyperlink"/>
@@ -1671,6 +2094,15 @@
         <w:rPr>
           <w:rStyle w:val="VerbatimChar"/>
         </w:rPr>
+        <w:t xml:space="preserve">#&gt;  farver        2.1.0      2021-02-28 [1] CRAN (R 4.1.1)</w:t>
+      </w:r>
+      <w:r>
+        <w:br/>
+      </w:r>
+      <w:r>
+        <w:rPr>
+          <w:rStyle w:val="VerbatimChar"/>
+        </w:rPr>
         <w:t xml:space="preserve">#&gt;  fastmap       1.1.0      2021-01-25 [1] CRAN (R 4.1.1)</w:t>
       </w:r>
       <w:r>
@@ -1761,6 +2193,24 @@
         <w:rPr>
           <w:rStyle w:val="VerbatimChar"/>
         </w:rPr>
+        <w:t xml:space="preserve">#&gt;  here        * 1.0.1      2020-12-13 [1] CRAN (R 4.1.1)</w:t>
+      </w:r>
+      <w:r>
+        <w:br/>
+      </w:r>
+      <w:r>
+        <w:rPr>
+          <w:rStyle w:val="VerbatimChar"/>
+        </w:rPr>
+        <w:t xml:space="preserve">#&gt;  highr         0.9        2021-04-16 [1] CRAN (R 4.1.1)</w:t>
+      </w:r>
+      <w:r>
+        <w:br/>
+      </w:r>
+      <w:r>
+        <w:rPr>
+          <w:rStyle w:val="VerbatimChar"/>
+        </w:rPr>
         <w:t xml:space="preserve">#&gt;  htmltools     0.5.2      2021-08-25 [1] CRAN (R 4.1.1)</w:t>
       </w:r>
       <w:r>
@@ -1779,6 +2229,15 @@
         <w:rPr>
           <w:rStyle w:val="VerbatimChar"/>
         </w:rPr>
+        <w:t xml:space="preserve">#&gt;  labeling      0.4.2      2020-10-20 [1] CRAN (R 4.1.0)</w:t>
+      </w:r>
+      <w:r>
+        <w:br/>
+      </w:r>
+      <w:r>
+        <w:rPr>
+          <w:rStyle w:val="VerbatimChar"/>
+        </w:rPr>
         <w:t xml:space="preserve">#&gt;  lifecycle     1.0.1      2021-09-24 [1] CRAN (R 4.1.3)</w:t>
       </w:r>
       <w:r>
@@ -2196,7 +2655,7 @@
         <w:t xml:space="preserve">#&gt; ------------------------------------------------------------------------------</w:t>
       </w:r>
     </w:p>
-    <w:bookmarkEnd w:id="40"/>
+    <w:bookmarkEnd w:id="43"/>
     <w:sectPr>
       <w:headerReference r:id="rId9" w:type="default"/>
       <w:footerReference r:id="rId12" w:type="default"/>

</xml_diff>

<commit_message>
Add a plot demonstrating reference point comparisons
</commit_message>
<xml_diff>
--- a/Gamma_SCR/_book/Gamma_SCR.docx
+++ b/Gamma_SCR/_book/Gamma_SCR.docx
@@ -843,7 +843,31 @@
         </m:r>
       </m:oMath>
       <w:r>
-        <w:t xml:space="preserve">,</w:t>
+        <w:t xml:space="preserve">, where</w:t>
+      </w:r>
+      <w:r>
+        <w:t xml:space="preserve"> </w:t>
+      </w:r>
+      <m:oMath>
+        <m:d>
+          <m:dPr>
+            <m:begChr m:val="|"/>
+            <m:endChr m:val="|"/>
+            <m:sepChr m:val=""/>
+            <m:grow/>
+          </m:dPr>
+          <m:e>
+            <m:r>
+              <m:t>R</m:t>
+            </m:r>
+          </m:e>
+        </m:d>
+      </m:oMath>
+      <w:r>
+        <w:t xml:space="preserve"> </w:t>
+      </w:r>
+      <w:r>
+        <w:t xml:space="preserve">is the size of the set,</w:t>
       </w:r>
     </w:p>
     <w:p>
@@ -945,9 +969,19 @@
               </m:nary>
             </m:num>
             <m:den>
-              <m:r>
-                <m:t>n</m:t>
-              </m:r>
+              <m:d>
+                <m:dPr>
+                  <m:begChr m:val="|"/>
+                  <m:endChr m:val="|"/>
+                  <m:sepChr m:val=""/>
+                  <m:grow/>
+                </m:dPr>
+                <m:e>
+                  <m:r>
+                    <m:t>R</m:t>
+                  </m:r>
+                </m:e>
+              </m:d>
             </m:den>
           </m:f>
           <m:r>
@@ -1041,40 +1075,47 @@
                   </m:d>
                 </m:sup>
                 <m:e>
-                  <m:acc>
-                    <m:accPr>
-                      <m:chr m:val="̂"/>
-                    </m:accPr>
+                  <m:sSubSup>
                     <m:e>
-                      <m:sSubSup>
+                      <m:acc>
+                        <m:accPr>
+                          <m:chr m:val="̂"/>
+                        </m:accPr>
                         <m:e>
                           <m:r>
                             <m:t>σ</m:t>
                           </m:r>
                         </m:e>
-                        <m:sub>
-                          <m:r>
-                            <m:t>y</m:t>
-                          </m:r>
-                        </m:sub>
-                        <m:sup>
-                          <m:r>
-                            <m:t>2</m:t>
-                          </m:r>
-                        </m:sup>
-                      </m:sSubSup>
+                      </m:acc>
                     </m:e>
-                  </m:acc>
+                    <m:sub>
+                      <m:r>
+                        <m:t>y</m:t>
+                      </m:r>
+                    </m:sub>
+                    <m:sup>
+                      <m:r>
+                        <m:t>2</m:t>
+                      </m:r>
+                    </m:sup>
+                  </m:sSubSup>
                 </m:e>
               </m:nary>
             </m:num>
             <m:den>
-              <m:r>
-                <m:t>2</m:t>
-              </m:r>
-              <m:r>
-                <m:t>n</m:t>
-              </m:r>
+              <m:d>
+                <m:dPr>
+                  <m:begChr m:val="|"/>
+                  <m:endChr m:val="|"/>
+                  <m:sepChr m:val=""/>
+                  <m:grow/>
+                </m:dPr>
+                <m:e>
+                  <m:r>
+                    <m:t>R</m:t>
+                  </m:r>
+                </m:e>
+              </m:d>
             </m:den>
           </m:f>
           <m:r>
@@ -1161,9 +1202,18 @@
       <w:r>
         <w:t xml:space="preserve"> </w:t>
       </w:r>
-      <w:r>
-        <w:t xml:space="preserve">$\hat{\theta}}$</w:t>
-      </w:r>
+      <m:oMath>
+        <m:acc>
+          <m:accPr>
+            <m:chr m:val="̂"/>
+          </m:accPr>
+          <m:e>
+            <m:r>
+              <m:t>θ</m:t>
+            </m:r>
+          </m:e>
+        </m:acc>
+      </m:oMath>
       <w:r>
         <w:t xml:space="preserve"> </w:t>
       </w:r>
@@ -1173,9 +1223,18 @@
       <w:r>
         <w:t xml:space="preserve"> </w:t>
       </w:r>
-      <w:r>
-        <w:t xml:space="preserve">$\hat{\kappa}}$</w:t>
-      </w:r>
+      <m:oMath>
+        <m:acc>
+          <m:accPr>
+            <m:chr m:val="̂"/>
+          </m:accPr>
+          <m:e>
+            <m:r>
+              <m:t>κ</m:t>
+            </m:r>
+          </m:e>
+        </m:acc>
+      </m:oMath>
       <w:r>
         <w:t xml:space="preserve"> </w:t>
       </w:r>
@@ -1322,7 +1381,37 @@
         <w:t xml:space="preserve"> </w:t>
       </w:r>
       <w:r>
-        <w:t xml:space="preserve">and these estimates were translated to scale and shape parameters for the Gamma distribution as described above. To compare densities obtained from the Gamma distribution with densities based on an empirical approach, we applied a non-parametric bootstrap to resample the observations (sets) independently within each stratum with replacement. The resampling and calculation of the mean bootstrap estimator were repeated 1000 times with the R package boot</w:t>
+        <w:t xml:space="preserve">and these estimates were translated to scale (</w:t>
+      </w:r>
+      <m:oMath>
+        <m:acc>
+          <m:accPr>
+            <m:chr m:val="̂"/>
+          </m:accPr>
+          <m:e>
+            <m:r>
+              <m:t>θ</m:t>
+            </m:r>
+          </m:e>
+        </m:acc>
+      </m:oMath>
+      <w:r>
+        <w:t xml:space="preserve">) and shape (</w:t>
+      </w:r>
+      <m:oMath>
+        <m:acc>
+          <m:accPr>
+            <m:chr m:val="̂"/>
+          </m:accPr>
+          <m:e>
+            <m:r>
+              <m:t>κ</m:t>
+            </m:r>
+          </m:e>
+        </m:acc>
+      </m:oMath>
+      <w:r>
+        <w:t xml:space="preserve">) parameters for the Gamma distribution as described above. To compare densities obtained from the Gamma distribution with densities based on an empirical approach, we applied a non-parametric bootstrap to resample the observations (sets) independently within each stratum with replacement. The resampling and calculation of the mean bootstrap estimator were repeated 1000 times with the R package boot</w:t>
       </w:r>
       <w:r>
         <w:t xml:space="preserve"> </w:t>
@@ -1849,8 +1938,13 @@
     </w:p>
     <w:bookmarkEnd w:id="37"/>
     <w:bookmarkEnd w:id="38"/>
+    <w:p>
+      <w:r>
+        <w:br w:type="page"/>
+      </w:r>
+    </w:p>
     <w:bookmarkEnd w:id="39"/>
-    <w:bookmarkStart w:id="41" w:name="figures"/>
+    <w:bookmarkStart w:id="42" w:name="figures"/>
     <w:p>
       <w:pPr>
         <w:pStyle w:val="Heading1"/>
@@ -1866,7 +1960,7 @@
       <w:r>
         <w:drawing>
           <wp:inline>
-            <wp:extent cx="5943600" cy="6736079"/>
+            <wp:extent cx="5943600" cy="6339839"/>
             <wp:effectExtent b="0" l="0" r="0" t="0"/>
             <wp:docPr descr="Fig 1: The bootstrap and gamma distributions estimated using simulated data from five independent surveys conducted over the same population across 20 years. The red area shows the density distribution from 1000 bootstrapped samples from each year and survey replicate. The blue area shows the gamma probability distribution from each year and survey replicate based on the mean and standard deviation of the design-based index." title="" id="1" name="Picture"/>
             <a:graphic>
@@ -1887,7 +1981,7 @@
                   <pic:spPr bwMode="auto">
                     <a:xfrm>
                       <a:off x="0" y="0"/>
-                      <a:ext cx="5943600" cy="6736079"/>
+                      <a:ext cx="5943600" cy="6339839"/>
                     </a:xfrm>
                     <a:prstGeom prst="rect">
                       <a:avLst/>
@@ -1914,37 +2008,74 @@
         <w:t xml:space="preserve">Fig 1: The bootstrap and gamma distributions estimated using simulated data from five independent surveys conducted over the same population across 20 years. The red area shows the density distribution from 1000 bootstrapped samples from each year and survey replicate. The blue area shows the gamma probability distribution from each year and survey replicate based on the mean and standard deviation of the design-based index.</w:t>
       </w:r>
     </w:p>
-    <w:bookmarkEnd w:id="41"/>
-    <w:bookmarkStart w:id="42" w:name="app:appendix-a"/>
     <w:p>
-      <w:pPr>
-        <w:pStyle w:val="Heading1"/>
-      </w:pPr>
-      <w:r>
-        <w:t xml:space="preserve">Appendix A</w:t>
+      <w:r>
+        <w:br w:type="page"/>
       </w:r>
     </w:p>
     <w:p>
       <w:pPr>
-        <w:pStyle w:val="FirstParagraph"/>
-      </w:pPr>
-      <w:r>
-        <w:t xml:space="preserve">TODO</w:t>
+        <w:pStyle w:val="CaptionedFigure"/>
+      </w:pPr>
+      <w:r>
+        <w:drawing>
+          <wp:inline>
+            <wp:extent cx="4153027" cy="4620931"/>
+            <wp:effectExtent b="0" l="0" r="0" t="0"/>
+            <wp:docPr descr="Fig 2: Bootstrap (blue) and gamma (red) distributions estimated from simulation 1 of a redfish-like population, where terminal estimates (year 20; open area) are compared to a reference period (aggregate estimates from years 2-9; shaded area). Densities for the reference period were obtained by combining the bootstrap samples and by aggregate parameters across the reference period (see Methods section). Probability that the terminal value is below the reference point is indicated." title="" id="1" name="Picture"/>
+            <a:graphic>
+              <a:graphicData uri="http://schemas.openxmlformats.org/drawingml/2006/picture">
+                <pic:pic>
+                  <pic:nvPicPr>
+                    <pic:cNvPr descr="knitr-figs-docx/ref-den-1.png" id="0" name="Picture"/>
+                    <pic:cNvPicPr>
+                      <a:picLocks noChangeArrowheads="1" noChangeAspect="1"/>
+                    </pic:cNvPicPr>
+                  </pic:nvPicPr>
+                  <pic:blipFill>
+                    <a:blip r:embed="rId41"/>
+                    <a:stretch>
+                      <a:fillRect/>
+                    </a:stretch>
+                  </pic:blipFill>
+                  <pic:spPr bwMode="auto">
+                    <a:xfrm>
+                      <a:off x="0" y="0"/>
+                      <a:ext cx="4153027" cy="4620931"/>
+                    </a:xfrm>
+                    <a:prstGeom prst="rect">
+                      <a:avLst/>
+                    </a:prstGeom>
+                    <a:noFill/>
+                    <a:ln w="9525">
+                      <a:noFill/>
+                      <a:headEnd/>
+                      <a:tailEnd/>
+                    </a:ln>
+                  </pic:spPr>
+                </pic:pic>
+              </a:graphicData>
+            </a:graphic>
+          </wp:inline>
+        </w:drawing>
       </w:r>
     </w:p>
     <w:p>
-      <w:r>
-        <w:br w:type="page"/>
+      <w:pPr>
+        <w:pStyle w:val="ImageCaption"/>
+      </w:pPr>
+      <w:r>
+        <w:t xml:space="preserve">Fig 2: Bootstrap (blue) and gamma (red) distributions estimated from simulation 1 of a redfish-like population, where terminal estimates (year 20; open area) are compared to a reference period (aggregate estimates from years 2-9; shaded area). Densities for the reference period were obtained by combining the bootstrap samples and by aggregate parameters across the reference period (see Methods section). Probability that the terminal value is below the reference point is indicated.</w:t>
       </w:r>
     </w:p>
     <w:bookmarkEnd w:id="42"/>
-    <w:bookmarkStart w:id="44" w:name="colophon"/>
+    <w:bookmarkStart w:id="43" w:name="app:appendix-a"/>
     <w:p>
       <w:pPr>
         <w:pStyle w:val="Heading1"/>
       </w:pPr>
       <w:r>
-        <w:t xml:space="preserve">Colophon</w:t>
+        <w:t xml:space="preserve">Appendix A</w:t>
       </w:r>
     </w:p>
     <w:p>
@@ -1952,12 +2083,35 @@
         <w:pStyle w:val="FirstParagraph"/>
       </w:pPr>
       <w:r>
-        <w:t xml:space="preserve">This version of the document was generated on 2022-06-20 10:21:22 using the R markdown template for SCR documents from</w:t>
-      </w:r>
-      <w:r>
-        <w:t xml:space="preserve"> </w:t>
-      </w:r>
-      <w:hyperlink r:id="rId43">
+        <w:t xml:space="preserve">TODO</w:t>
+      </w:r>
+    </w:p>
+    <w:p>
+      <w:r>
+        <w:br w:type="page"/>
+      </w:r>
+    </w:p>
+    <w:bookmarkEnd w:id="43"/>
+    <w:bookmarkStart w:id="45" w:name="colophon"/>
+    <w:p>
+      <w:pPr>
+        <w:pStyle w:val="Heading1"/>
+      </w:pPr>
+      <w:r>
+        <w:t xml:space="preserve">Colophon</w:t>
+      </w:r>
+    </w:p>
+    <w:p>
+      <w:pPr>
+        <w:pStyle w:val="FirstParagraph"/>
+      </w:pPr>
+      <w:r>
+        <w:t xml:space="preserve">This version of the document was generated on 2022-06-20 12:51:33 using the R markdown template for SCR documents from</w:t>
+      </w:r>
+      <w:r>
+        <w:t xml:space="preserve"> </w:t>
+      </w:r>
+      <w:hyperlink r:id="rId44">
         <w:r>
           <w:rPr>
             <w:rStyle w:val="Hyperlink"/>
@@ -2834,7 +2988,7 @@
         <w:t xml:space="preserve">#&gt; ------------------------------------------------------------------------------</w:t>
       </w:r>
     </w:p>
-    <w:bookmarkEnd w:id="44"/>
+    <w:bookmarkEnd w:id="45"/>
     <w:sectPr>
       <w:headerReference r:id="rId9" w:type="default"/>
       <w:footerReference r:id="rId12" w:type="default"/>

</xml_diff>

<commit_message>
Rough out a quick abstract
</commit_message>
<xml_diff>
--- a/Gamma_SCR/_book/Gamma_SCR.docx
+++ b/Gamma_SCR/_book/Gamma_SCR.docx
@@ -257,7 +257,25 @@
         <w:t xml:space="preserve">2022-06-20</w:t>
       </w:r>
     </w:p>
-    <w:bookmarkStart w:id="20" w:name="introduction"/>
+    <w:bookmarkStart w:id="20" w:name="abstract"/>
+    <w:p>
+      <w:pPr>
+        <w:pStyle w:val="Heading1"/>
+      </w:pPr>
+      <w:r>
+        <w:t xml:space="preserve">Abstract</w:t>
+      </w:r>
+    </w:p>
+    <w:p>
+      <w:pPr>
+        <w:pStyle w:val="FirstParagraph"/>
+      </w:pPr>
+      <w:r>
+        <w:t xml:space="preserve">Many data-limited stock assessments rely on survey indices for the provision of science advice. Design-based estimators of stock size are often applied, however, the quantification of uncertainty around these estimates remains a challenge. Standard practice has been to use quantiles from a Student’s t distribution even though this method sometimes produces negative intervals. As an alternate method, we propose the use of the Gamma distribution to approximate uncertainty around survey indices. This involves the translation of unbiased design-based mean and variance estimators to shape and scale parameters for the Gamma distribution. Via simulation testing, we show that densities derived from the Gamma distribution closely match densities derived from bootstraped samples of simulated survey data. We also highlight an application of this method to Redfish in NAFO division 3O. We argue that this approach offers a reasonable approximation of uncertainty that can be used to quantify stock status and inform risk-based management decisions.</w:t>
+      </w:r>
+    </w:p>
+    <w:bookmarkEnd w:id="20"/>
+    <w:bookmarkStart w:id="21" w:name="introduction"/>
     <w:p>
       <w:pPr>
         <w:pStyle w:val="Heading1"/>
@@ -431,8 +449,8 @@
         <w:t xml:space="preserve">. We propose an alternate approximation of uncertainty using the Gamma distribution which accounts for the positive and skewed nature of survey indices.</w:t>
       </w:r>
     </w:p>
-    <w:bookmarkEnd w:id="20"/>
-    <w:bookmarkStart w:id="23" w:name="methods"/>
+    <w:bookmarkEnd w:id="21"/>
+    <w:bookmarkStart w:id="24" w:name="methods"/>
     <w:p>
       <w:pPr>
         <w:pStyle w:val="Heading1"/>
@@ -1242,7 +1260,7 @@
         <w:t xml:space="preserve">parameters to approximate uncertainty.</w:t>
       </w:r>
     </w:p>
-    <w:bookmarkStart w:id="21" w:name="simulation"/>
+    <w:bookmarkStart w:id="22" w:name="simulation"/>
     <w:p>
       <w:pPr>
         <w:pStyle w:val="Heading2"/>
@@ -1456,8 +1474,8 @@
         <w:t xml:space="preserve">.</w:t>
       </w:r>
     </w:p>
-    <w:bookmarkEnd w:id="21"/>
-    <w:bookmarkStart w:id="22" w:name="application"/>
+    <w:bookmarkEnd w:id="22"/>
+    <w:bookmarkStart w:id="23" w:name="application"/>
     <w:p>
       <w:pPr>
         <w:pStyle w:val="Heading2"/>
@@ -1471,7 +1489,19 @@
         <w:pStyle w:val="FirstParagraph"/>
       </w:pPr>
       <w:r>
-        <w:t xml:space="preserve">During the 2022 assessment of Redfish in NAFO division 3O, candidate biomass reference points were examined using indices derived from the Canadian spring and fall surveys of 3O. Given relative stability in catches through the history of the fishery, and trends in survey indices, the survey time series is considered to represent normal conditions for this stock (i.e. no apparent prolonged period of collapse). The average of the survey time series was therefore considered a reasonable proxy for B_MSY_ [REF?] and, following the NAFO precautionary approach framework</w:t>
+        <w:t xml:space="preserve">During the 2022 assessment of Redfish in NAFO division 3O, candidate biomass reference points were examined using indices derived from the Canadian spring and fall surveys of 3O. Given relative stability in catches through the history of the fishery, and trends in survey indices, the survey time series is considered to represent normal conditions for this stock (i.e. no apparent prolonged period of collapse). The average of the survey time series was therefore considered a reasonable proxy for B</w:t>
+      </w:r>
+      <w:r>
+        <w:rPr>
+          <w:vertAlign w:val="subscript"/>
+        </w:rPr>
+        <w:t xml:space="preserve">MSY</w:t>
+      </w:r>
+      <w:r>
+        <w:t xml:space="preserve"> </w:t>
+      </w:r>
+      <w:r>
+        <w:t xml:space="preserve">[REF?] and, following the NAFO precautionary approach framework</w:t>
       </w:r>
       <w:r>
         <w:t xml:space="preserve"> </w:t>
@@ -1491,7 +1521,19 @@
         <w:t xml:space="preserve">)</w:t>
       </w:r>
       <w:r>
-        <w:t xml:space="preserve">, 30% of B_MSY_ would be considered the limit reference point (LRP).</w:t>
+        <w:t xml:space="preserve">, 30% of B</w:t>
+      </w:r>
+      <w:r>
+        <w:rPr>
+          <w:vertAlign w:val="subscript"/>
+        </w:rPr>
+        <w:t xml:space="preserve">MSY</w:t>
+      </w:r>
+      <w:r>
+        <w:t xml:space="preserve"> </w:t>
+      </w:r>
+      <w:r>
+        <w:t xml:space="preserve">would be considered the limit reference point (LRP).</w:t>
       </w:r>
     </w:p>
     <w:p>
@@ -1499,12 +1541,24 @@
         <w:pStyle w:val="BodyText"/>
       </w:pPr>
       <w:r>
-        <w:t xml:space="preserve">To combine indices from the spring and fall surveys, and account for uncertainty associated with estimates from both surveys, annual stratified means and variances from each survey were integrated using the properties of the variance and translated to shape and scale parameters for use in the gamma distribution following the abovementioned equations. In years when a survey index is missing, the available survey is used in place of the mean and variance estimate. This same approach was applied to account for the uncertainty in the B_MSY_ proxy by applying the gamma distribution informed by averaged point estimates of mean and variance.</w:t>
+        <w:t xml:space="preserve">To combine indices from the spring and fall surveys, and account for uncertainty associated with estimates from both surveys, annual stratified means and variances from each survey were integrated using the properties of the variance and translated to shape and scale parameters for use in the gamma distribution following the abovementioned equations. In years when a survey index is missing, the available survey is used in place of the mean and variance estimate. This same approach was applied to account for the uncertainty in the B</w:t>
+      </w:r>
+      <w:r>
+        <w:rPr>
+          <w:vertAlign w:val="subscript"/>
+        </w:rPr>
+        <w:t xml:space="preserve">MSY</w:t>
+      </w:r>
+      <w:r>
+        <w:t xml:space="preserve"> </w:t>
+      </w:r>
+      <w:r>
+        <w:t xml:space="preserve">proxy by applying the gamma distribution informed by averaged point estimates of mean and variance.</w:t>
       </w:r>
     </w:p>
-    <w:bookmarkEnd w:id="22"/>
     <w:bookmarkEnd w:id="23"/>
-    <w:bookmarkStart w:id="24" w:name="results-and-discussion"/>
+    <w:bookmarkEnd w:id="24"/>
+    <w:bookmarkStart w:id="25" w:name="results-and-discussion"/>
     <w:p>
       <w:pPr>
         <w:pStyle w:val="Heading1"/>
@@ -1544,7 +1598,31 @@
         <w:pStyle w:val="BodyText"/>
       </w:pPr>
       <w:r>
-        <w:t xml:space="preserve">The B_MSY_ proxy and associated limit reference point (30% B_MSY_ proxy) proposed for redfish was accepted as an interim reference point as was the Gamma-based method for quantifying uncertainty. Since this proxy is based on survey indices, it is not considered perfectly known. Estimates were therefore aggregated to account for this uncertainty. Determining status relative to the LRP considering uncertainty in both the proxy-BMSY and the current Biomass level provides was considered the most fulsome formulation of uncertainty in stock status and the most precautionary approach to advice.</w:t>
+        <w:t xml:space="preserve">The B</w:t>
+      </w:r>
+      <w:r>
+        <w:rPr>
+          <w:vertAlign w:val="subscript"/>
+        </w:rPr>
+        <w:t xml:space="preserve">MSY</w:t>
+      </w:r>
+      <w:r>
+        <w:t xml:space="preserve"> </w:t>
+      </w:r>
+      <w:r>
+        <w:t xml:space="preserve">proxy and associated limit reference point (30% B</w:t>
+      </w:r>
+      <w:r>
+        <w:rPr>
+          <w:vertAlign w:val="subscript"/>
+        </w:rPr>
+        <w:t xml:space="preserve">MSY</w:t>
+      </w:r>
+      <w:r>
+        <w:t xml:space="preserve"> </w:t>
+      </w:r>
+      <w:r>
+        <w:t xml:space="preserve">proxy) proposed for redfish was accepted as an interim reference point as was the Gamma-based method for quantifying uncertainty. Since this proxy is based on survey indices, it is not considered perfectly known. Estimates were therefore aggregated to account for this uncertainty. Determining status relative to the LRP considering uncertainty in both the proxy-BMSY and the current Biomass level provides was considered the most fulsome formulation of uncertainty in stock status and the most precautionary approach to advice.</w:t>
       </w:r>
     </w:p>
     <w:p>
@@ -1555,8 +1633,8 @@
         <w:t xml:space="preserve">It is important to note, however, that survey indices can show unrealistic fluctuations year over year. This is apparent in both the simulations and across the refish indices. Large inter-annual fluctuations may be a consequence of sampling noise or distribution shifts. A single year may therefore be insufficient to indicate a true change in stock status.</w:t>
       </w:r>
     </w:p>
-    <w:bookmarkEnd w:id="24"/>
-    <w:bookmarkStart w:id="40" w:name="references"/>
+    <w:bookmarkEnd w:id="25"/>
+    <w:bookmarkStart w:id="41" w:name="references"/>
     <w:p>
       <w:pPr>
         <w:pStyle w:val="Heading1"/>
@@ -1565,8 +1643,8 @@
         <w:t xml:space="preserve">References</w:t>
       </w:r>
     </w:p>
-    <w:bookmarkStart w:id="39" w:name="refs"/>
-    <w:bookmarkStart w:id="25" w:name="ref-anderson2022"/>
+    <w:bookmarkStart w:id="40" w:name="refs"/>
+    <w:bookmarkStart w:id="26" w:name="ref-anderson2022"/>
     <w:p>
       <w:pPr>
         <w:pStyle w:val="Bibliography"/>
@@ -1609,8 +1687,8 @@
         <w:t xml:space="preserve">.</w:t>
       </w:r>
     </w:p>
-    <w:bookmarkEnd w:id="25"/>
-    <w:bookmarkStart w:id="26" w:name="ref-cadigan2011"/>
+    <w:bookmarkEnd w:id="26"/>
+    <w:bookmarkStart w:id="27" w:name="ref-cadigan2011"/>
     <w:p>
       <w:pPr>
         <w:pStyle w:val="Bibliography"/>
@@ -1645,8 +1723,8 @@
         <w:t xml:space="preserve">(5), 781–794.</w:t>
       </w:r>
     </w:p>
-    <w:bookmarkEnd w:id="26"/>
-    <w:bookmarkStart w:id="27" w:name="ref-canty2021"/>
+    <w:bookmarkEnd w:id="27"/>
+    <w:bookmarkStart w:id="28" w:name="ref-canty2021"/>
     <w:p>
       <w:pPr>
         <w:pStyle w:val="Bibliography"/>
@@ -1668,8 +1746,8 @@
         <w:t xml:space="preserve">.</w:t>
       </w:r>
     </w:p>
-    <w:bookmarkEnd w:id="27"/>
-    <w:bookmarkStart w:id="28" w:name="ref-cochran1977"/>
+    <w:bookmarkEnd w:id="28"/>
+    <w:bookmarkStart w:id="29" w:name="ref-cochran1977"/>
     <w:p>
       <w:pPr>
         <w:pStyle w:val="Bibliography"/>
@@ -1691,8 +1769,8 @@
         <w:t xml:space="preserve">. John Wiley &amp; Sons.</w:t>
       </w:r>
     </w:p>
-    <w:bookmarkEnd w:id="28"/>
-    <w:bookmarkStart w:id="29" w:name="ref-gonzalez2022"/>
+    <w:bookmarkEnd w:id="29"/>
+    <w:bookmarkStart w:id="30" w:name="ref-gonzalez2022"/>
     <w:p>
       <w:pPr>
         <w:pStyle w:val="Bibliography"/>
@@ -1736,8 +1814,8 @@
         <w:t xml:space="preserve">.</w:t>
       </w:r>
     </w:p>
-    <w:bookmarkEnd w:id="29"/>
-    <w:bookmarkStart w:id="30" w:name="ref-kimura2006"/>
+    <w:bookmarkEnd w:id="30"/>
+    <w:bookmarkStart w:id="31" w:name="ref-kimura2006"/>
     <w:p>
       <w:pPr>
         <w:pStyle w:val="Bibliography"/>
@@ -1772,8 +1850,8 @@
         <w:t xml:space="preserve">(3), 245–283.</w:t>
       </w:r>
     </w:p>
-    <w:bookmarkEnd w:id="30"/>
-    <w:bookmarkStart w:id="31" w:name="ref-nafo2004"/>
+    <w:bookmarkEnd w:id="31"/>
+    <w:bookmarkStart w:id="32" w:name="ref-nafo2004"/>
     <w:p>
       <w:pPr>
         <w:pStyle w:val="Bibliography"/>
@@ -1817,8 +1895,8 @@
         <w:t xml:space="preserve">.</w:t>
       </w:r>
     </w:p>
-    <w:bookmarkEnd w:id="31"/>
-    <w:bookmarkStart w:id="32" w:name="ref-pennington1998"/>
+    <w:bookmarkEnd w:id="32"/>
+    <w:bookmarkStart w:id="33" w:name="ref-pennington1998"/>
     <w:p>
       <w:pPr>
         <w:pStyle w:val="Bibliography"/>
@@ -1853,8 +1931,8 @@
         <w:t xml:space="preserve">(1-3), 97–106.</w:t>
       </w:r>
     </w:p>
-    <w:bookmarkEnd w:id="32"/>
-    <w:bookmarkStart w:id="34" w:name="ref-regular2020"/>
+    <w:bookmarkEnd w:id="33"/>
+    <w:bookmarkStart w:id="35" w:name="ref-regular2020"/>
     <w:p>
       <w:pPr>
         <w:pStyle w:val="Bibliography"/>
@@ -1903,7 +1981,7 @@
       <w:r>
         <w:t xml:space="preserve"> </w:t>
       </w:r>
-      <w:hyperlink r:id="rId33">
+      <w:hyperlink r:id="rId34">
         <w:r>
           <w:rPr>
             <w:rStyle w:val="Hyperlink"/>
@@ -1912,8 +1990,8 @@
         </w:r>
       </w:hyperlink>
     </w:p>
-    <w:bookmarkEnd w:id="34"/>
-    <w:bookmarkStart w:id="35" w:name="ref-rideout2022"/>
+    <w:bookmarkEnd w:id="35"/>
+    <w:bookmarkStart w:id="36" w:name="ref-rideout2022"/>
     <w:p>
       <w:pPr>
         <w:pStyle w:val="Bibliography"/>
@@ -1957,8 +2035,8 @@
         <w:t xml:space="preserve">.</w:t>
       </w:r>
     </w:p>
-    <w:bookmarkEnd w:id="35"/>
-    <w:bookmarkStart w:id="36" w:name="ref-smith1990"/>
+    <w:bookmarkEnd w:id="36"/>
+    <w:bookmarkStart w:id="37" w:name="ref-smith1990"/>
     <w:p>
       <w:pPr>
         <w:pStyle w:val="Bibliography"/>
@@ -1993,8 +2071,8 @@
         <w:t xml:space="preserve">(5), 894–903.</w:t>
       </w:r>
     </w:p>
-    <w:bookmarkEnd w:id="36"/>
-    <w:bookmarkStart w:id="37" w:name="ref-smith1981"/>
+    <w:bookmarkEnd w:id="37"/>
+    <w:bookmarkStart w:id="38" w:name="ref-smith1981"/>
     <w:p>
       <w:pPr>
         <w:pStyle w:val="Bibliography"/>
@@ -2019,8 +2097,8 @@
         <w:t xml:space="preserve">(p. 66). Canadian Technical Report of Fisheries; Aquatic Sciences No. 1030.</w:t>
       </w:r>
     </w:p>
-    <w:bookmarkEnd w:id="37"/>
-    <w:bookmarkStart w:id="38" w:name="ref-thorson2015"/>
+    <w:bookmarkEnd w:id="38"/>
+    <w:bookmarkStart w:id="39" w:name="ref-thorson2015"/>
     <w:p>
       <w:pPr>
         <w:pStyle w:val="Bibliography"/>
@@ -2073,15 +2151,15 @@
         <w:t xml:space="preserve">(5), 1297–1310.</w:t>
       </w:r>
     </w:p>
-    <w:bookmarkEnd w:id="38"/>
     <w:bookmarkEnd w:id="39"/>
+    <w:bookmarkEnd w:id="40"/>
     <w:p>
       <w:r>
         <w:br w:type="page"/>
       </w:r>
     </w:p>
-    <w:bookmarkEnd w:id="40"/>
-    <w:bookmarkStart w:id="44" w:name="figures"/>
+    <w:bookmarkEnd w:id="41"/>
+    <w:bookmarkStart w:id="45" w:name="figures"/>
     <w:p>
       <w:pPr>
         <w:pStyle w:val="Heading1"/>
@@ -2110,7 +2188,7 @@
                     </pic:cNvPicPr>
                   </pic:nvPicPr>
                   <pic:blipFill>
-                    <a:blip r:embed="rId41"/>
+                    <a:blip r:embed="rId42"/>
                     <a:stretch>
                       <a:fillRect/>
                     </a:stretch>
@@ -2165,66 +2243,6 @@
                 <pic:pic>
                   <pic:nvPicPr>
                     <pic:cNvPr descr="knitr-figs-docx/ref-den-1.png" id="0" name="Picture"/>
-                    <pic:cNvPicPr>
-                      <a:picLocks noChangeArrowheads="1" noChangeAspect="1"/>
-                    </pic:cNvPicPr>
-                  </pic:nvPicPr>
-                  <pic:blipFill>
-                    <a:blip r:embed="rId42"/>
-                    <a:stretch>
-                      <a:fillRect/>
-                    </a:stretch>
-                  </pic:blipFill>
-                  <pic:spPr bwMode="auto">
-                    <a:xfrm>
-                      <a:off x="0" y="0"/>
-                      <a:ext cx="4153027" cy="4620931"/>
-                    </a:xfrm>
-                    <a:prstGeom prst="rect">
-                      <a:avLst/>
-                    </a:prstGeom>
-                    <a:noFill/>
-                    <a:ln w="9525">
-                      <a:noFill/>
-                      <a:headEnd/>
-                      <a:tailEnd/>
-                    </a:ln>
-                  </pic:spPr>
-                </pic:pic>
-              </a:graphicData>
-            </a:graphic>
-          </wp:inline>
-        </w:drawing>
-      </w:r>
-    </w:p>
-    <w:p>
-      <w:pPr>
-        <w:pStyle w:val="ImageCaption"/>
-      </w:pPr>
-      <w:r>
-        <w:t xml:space="preserve">Fig 2: Bootstrap (blue) and gamma (red) distributions estimated from simulation 1 of a redfish-like population, where terminal estimates (year 20; open area) are compared to a reference period (aggregate estimates from years 2-9; shaded area). Densities for the reference period were obtained by combining the bootstrap samples and by aggregate parameters across the reference period (see Methods section). Probability that the terminal value is below the reference point is indicated.</w:t>
-      </w:r>
-    </w:p>
-    <w:p>
-      <w:r>
-        <w:br w:type="page"/>
-      </w:r>
-    </w:p>
-    <w:p>
-      <w:pPr>
-        <w:pStyle w:val="CaptionedFigure"/>
-      </w:pPr>
-      <w:r>
-        <w:drawing>
-          <wp:inline>
-            <wp:extent cx="4153027" cy="4620931"/>
-            <wp:effectExtent b="0" l="0" r="0" t="0"/>
-            <wp:docPr descr="Fig 3: Combined CAN-Spring and CAN-Autumn biomass index (top; blue line) with 80% confidence intervals (blue shaded area) calculated using a Gamma distribution. Horizontal line (red) indicates interim Blim = 0.3 Bmsy-proxy with 80% confidence intervals (red dashed lines). Probability of By &lt; Blim is presented below." title="" id="1" name="Picture"/>
-            <a:graphic>
-              <a:graphicData uri="http://schemas.openxmlformats.org/drawingml/2006/picture">
-                <pic:pic>
-                  <pic:nvPicPr>
-                    <pic:cNvPr descr="knitr-figs-docx/red-1.png" id="0" name="Picture"/>
                     <pic:cNvPicPr>
                       <a:picLocks noChangeArrowheads="1" noChangeAspect="1"/>
                     </pic:cNvPicPr>
@@ -2262,7 +2280,7 @@
         <w:pStyle w:val="ImageCaption"/>
       </w:pPr>
       <w:r>
-        <w:t xml:space="preserve">Fig 3: Combined CAN-Spring and CAN-Autumn biomass index (top; blue line) with 80% confidence intervals (blue shaded area) calculated using a Gamma distribution. Horizontal line (red) indicates interim Blim = 0.3 Bmsy-proxy with 80% confidence intervals (red dashed lines). Probability of By &lt; Blim is presented below.</w:t>
+        <w:t xml:space="preserve">Fig 2: Bootstrap (blue) and gamma (red) distributions estimated from simulation 1 of a redfish-like population, where terminal estimates (year 20; open area) are compared to a reference period (aggregate estimates from years 2-9; shaded area). Densities for the reference period were obtained by combining the bootstrap samples and by aggregate parameters across the reference period (see Methods section). Probability that the terminal value is below the reference point is indicated.</w:t>
       </w:r>
     </w:p>
     <w:p>
@@ -2270,8 +2288,68 @@
         <w:br w:type="page"/>
       </w:r>
     </w:p>
-    <w:bookmarkEnd w:id="44"/>
-    <w:bookmarkStart w:id="45" w:name="app:appendix-a"/>
+    <w:p>
+      <w:pPr>
+        <w:pStyle w:val="CaptionedFigure"/>
+      </w:pPr>
+      <w:r>
+        <w:drawing>
+          <wp:inline>
+            <wp:extent cx="4153027" cy="4620931"/>
+            <wp:effectExtent b="0" l="0" r="0" t="0"/>
+            <wp:docPr descr="Fig 3: Combined CAN-Spring and CAN-Autumn biomass index (top; blue line) with 80% confidence intervals (blue shaded area) calculated using a Gamma distribution. Horizontal line (red) indicates interim Blim = 0.3 Bmsy-proxy with 80% confidence intervals (red dashed lines). Probability of By &lt; Blim is presented below." title="" id="1" name="Picture"/>
+            <a:graphic>
+              <a:graphicData uri="http://schemas.openxmlformats.org/drawingml/2006/picture">
+                <pic:pic>
+                  <pic:nvPicPr>
+                    <pic:cNvPr descr="knitr-figs-docx/red-1.png" id="0" name="Picture"/>
+                    <pic:cNvPicPr>
+                      <a:picLocks noChangeArrowheads="1" noChangeAspect="1"/>
+                    </pic:cNvPicPr>
+                  </pic:nvPicPr>
+                  <pic:blipFill>
+                    <a:blip r:embed="rId44"/>
+                    <a:stretch>
+                      <a:fillRect/>
+                    </a:stretch>
+                  </pic:blipFill>
+                  <pic:spPr bwMode="auto">
+                    <a:xfrm>
+                      <a:off x="0" y="0"/>
+                      <a:ext cx="4153027" cy="4620931"/>
+                    </a:xfrm>
+                    <a:prstGeom prst="rect">
+                      <a:avLst/>
+                    </a:prstGeom>
+                    <a:noFill/>
+                    <a:ln w="9525">
+                      <a:noFill/>
+                      <a:headEnd/>
+                      <a:tailEnd/>
+                    </a:ln>
+                  </pic:spPr>
+                </pic:pic>
+              </a:graphicData>
+            </a:graphic>
+          </wp:inline>
+        </w:drawing>
+      </w:r>
+    </w:p>
+    <w:p>
+      <w:pPr>
+        <w:pStyle w:val="ImageCaption"/>
+      </w:pPr>
+      <w:r>
+        <w:t xml:space="preserve">Fig 3: Combined CAN-Spring and CAN-Autumn biomass index (top; blue line) with 80% confidence intervals (blue shaded area) calculated using a Gamma distribution. Horizontal line (red) indicates interim Blim = 0.3 Bmsy-proxy with 80% confidence intervals (red dashed lines). Probability of By &lt; Blim is presented below.</w:t>
+      </w:r>
+    </w:p>
+    <w:p>
+      <w:r>
+        <w:br w:type="page"/>
+      </w:r>
+    </w:p>
+    <w:bookmarkEnd w:id="45"/>
+    <w:bookmarkStart w:id="46" w:name="app:appendix-a"/>
     <w:p>
       <w:pPr>
         <w:pStyle w:val="Heading1"/>
@@ -10815,8 +10893,8 @@
         <w:br w:type="page"/>
       </w:r>
     </w:p>
-    <w:bookmarkEnd w:id="45"/>
-    <w:bookmarkStart w:id="47" w:name="colophon"/>
+    <w:bookmarkEnd w:id="46"/>
+    <w:bookmarkStart w:id="48" w:name="colophon"/>
     <w:p>
       <w:pPr>
         <w:pStyle w:val="Heading1"/>
@@ -10830,12 +10908,12 @@
         <w:pStyle w:val="FirstParagraph"/>
       </w:pPr>
       <w:r>
-        <w:t xml:space="preserve">This version of the document was generated on 2022-06-20 14:35:12 using the R markdown template for SCR documents from</w:t>
-      </w:r>
-      <w:r>
-        <w:t xml:space="preserve"> </w:t>
-      </w:r>
-      <w:hyperlink r:id="rId46">
+        <w:t xml:space="preserve">This version of the document was generated on 2022-06-20 14:58:11 using the R markdown template for SCR documents from</w:t>
+      </w:r>
+      <w:r>
+        <w:t xml:space="preserve"> </w:t>
+      </w:r>
+      <w:hyperlink r:id="rId47">
         <w:r>
           <w:rPr>
             <w:rStyle w:val="Hyperlink"/>
@@ -11721,7 +11799,7 @@
         <w:t xml:space="preserve">#&gt; ------------------------------------------------------------------------------</w:t>
       </w:r>
     </w:p>
-    <w:bookmarkEnd w:id="47"/>
+    <w:bookmarkEnd w:id="48"/>
     <w:sectPr>
       <w:headerReference r:id="rId9" w:type="default"/>
       <w:footerReference r:id="rId12" w:type="default"/>

</xml_diff>

<commit_message>
Revise results / discussion / abstract
</commit_message>
<xml_diff>
--- a/Gamma_SCR/_book/Gamma_SCR.docx
+++ b/Gamma_SCR/_book/Gamma_SCR.docx
@@ -264,6 +264,14 @@
       </w:pPr>
       <w:r>
         <w:t xml:space="preserve">Abstract</w:t>
+      </w:r>
+    </w:p>
+    <w:p>
+      <w:pPr>
+        <w:pStyle w:val="FirstParagraph"/>
+      </w:pPr>
+      <w:r>
+        <w:t xml:space="preserve">Many data-limited stock assessments rely on survey indices for the provision of science advice. Estimates of stock size are often derived from design-based approaches, however, the quantification of uncertainty around these estimates remains a challenge. Standard practice has been to use quantiles from a Student’s t distribution to approximate confidence intervals, however, this method sometimes produces negative values for positive quantities like biomass and abundance. As an alternate method, we propose the use of the Gamma distribution to approximate uncertainty around survey indices. This involves the translation of unbiased design-based mean and variance estimators to shape and scale parameters for the Gamma distribution. Via simulation testing, we show that densities and confidence intervals derived from the Gamma distribution closely match densities derived from bootstraped samples of simulated survey data. Results also indicate that the Gamma approximation offers a reasonable survey-based approach for quantifying the probability that a stock is above or below a reference level. Though these results are preliminary, they clearly demonstrate that the Gamma distribution offers a more realistic description of the uncertainty around survey indices than the Student’s t distribution.</w:t>
       </w:r>
     </w:p>
     <w:bookmarkEnd w:id="20"/>
@@ -1677,26 +1685,82 @@
       <w:r>
         <w:t xml:space="preserve"> </w:t>
       </w:r>
+      <w:r>
+        <w:t xml:space="preserve">(</w:t>
+      </w:r>
+      <w:hyperlink w:anchor="ref-smith1990">
+        <w:r>
+          <w:rPr>
+            <w:rStyle w:val="Hyperlink"/>
+          </w:rPr>
+          <w:t xml:space="preserve">Smith, 1990</w:t>
+        </w:r>
+      </w:hyperlink>
+      <w:r>
+        <w:t xml:space="preserve">;</w:t>
+      </w:r>
+      <w:r>
+        <w:t xml:space="preserve"> </w:t>
+      </w:r>
+      <w:hyperlink w:anchor="ref-smith1981">
+        <w:r>
+          <w:rPr>
+            <w:rStyle w:val="Hyperlink"/>
+          </w:rPr>
+          <w:t xml:space="preserve">Smith and Somerton, 1981</w:t>
+        </w:r>
+      </w:hyperlink>
+      <w:r>
+        <w:t xml:space="preserve">)</w:t>
+      </w:r>
+      <w:r>
+        <w:t xml:space="preserve"> </w:t>
+      </w:r>
+      <w:r>
+        <w:t xml:space="preserve">and these estimates were translated to scale (</w:t>
+      </w:r>
+      <m:oMath>
+        <m:acc>
+          <m:accPr>
+            <m:chr m:val="̂"/>
+          </m:accPr>
+          <m:e>
+            <m:r>
+              <m:t>θ</m:t>
+            </m:r>
+          </m:e>
+        </m:acc>
+      </m:oMath>
+      <w:r>
+        <w:t xml:space="preserve">) and shape (</w:t>
+      </w:r>
+      <m:oMath>
+        <m:acc>
+          <m:accPr>
+            <m:chr m:val="̂"/>
+          </m:accPr>
+          <m:e>
+            <m:r>
+              <m:t>κ</m:t>
+            </m:r>
+          </m:e>
+        </m:acc>
+      </m:oMath>
+      <w:r>
+        <w:t xml:space="preserve">) parameters for the Gamma distribution as described above (Equation (1)). To compare probability densities obtained from the Gamma distribution with densities based on an empirical approach, we applied a non-parametric bootstrap to resample the observations (sets) independently within each stratum with replacement. The resampling and calculation of the mean bootstrap estimator were repeated 5000 times with the R package boot</w:t>
+      </w:r>
+      <w:r>
+        <w:t xml:space="preserve"> </w:t>
+      </w:r>
+      <w:r>
+        <w:t xml:space="preserve">(</w:t>
+      </w:r>
       <w:hyperlink w:anchor="ref-canty2021">
         <w:r>
           <w:rPr>
             <w:rStyle w:val="Hyperlink"/>
           </w:rPr>
-          <w:t xml:space="preserve">Canty and Ripley</w:t>
-        </w:r>
-      </w:hyperlink>
-      <w:r>
-        <w:t xml:space="preserve"> </w:t>
-      </w:r>
-      <w:r>
-        <w:t xml:space="preserve">(</w:t>
-      </w:r>
-      <w:hyperlink w:anchor="ref-canty2021">
-        <w:r>
-          <w:rPr>
-            <w:rStyle w:val="Hyperlink"/>
-          </w:rPr>
-          <w:t xml:space="preserve">2021</w:t>
+          <w:t xml:space="preserve">Canty and Ripley, 2021</w:t>
         </w:r>
       </w:hyperlink>
       <w:r>
@@ -1752,7 +1816,7 @@
         <w:pStyle w:val="FirstParagraph"/>
       </w:pPr>
       <w:r>
-        <w:t xml:space="preserve">The Gamma probability density distribution showed high variability among survey simulations, as did the bootstrap samples (Figure</w:t>
+        <w:t xml:space="preserve">Despite high variability in central tendency as a consequence of population variability and sampling noise, the shape of both the Gamma density and the bootstrap samples were similar across all years and survey replicates (Figure</w:t>
       </w:r>
       <w:r>
         <w:t xml:space="preserve"> </w:t>
@@ -1761,7 +1825,7 @@
         <w:t xml:space="preserve">1</w:t>
       </w:r>
       <w:r>
-        <w:t xml:space="preserve">. Nevertheless, the shape of both the Gamma density and the bootstrap samples were similar across all years and survey replicates, indicating that the Gamma distribution provides a reasonable approximation of the uncertainty around the stratified estimates. The similarity holds when survey indices are aggregated (Figure</w:t>
+        <w:t xml:space="preserve">). This result indicates that the Gamma distribution provides a reasonable approximation of the uncertainty around the stratified estimates. A comparison of the confidence intervals derived from the Gamma distribution relative to those obtained from bootstraping (Figure</w:t>
       </w:r>
       <w:r>
         <w:t xml:space="preserve"> </w:t>
@@ -1770,7 +1834,16 @@
         <w:t xml:space="preserve">2</w:t>
       </w:r>
       <w:r>
-        <w:t xml:space="preserve">). Though further quantitative analysis is required to assess the performance of these methods for calculating the confidence intervals, these results indicate that confidence intervals from the Gamma approach would be similar to those obtained using bootstrap samples. At the very least, confidence intervals from the Gamma distribution represents an improvement over the sometimes negative intervals derived from the t-distribution.</w:t>
+        <w:t xml:space="preserve">) further support this conclusion. Though 95% intervals from the Gamma distribution appear to be slightly tighter than those from the bootstrap method, our proposed approach clearly outperforms intervals approximated using the Student’s t distribution (Figure</w:t>
+      </w:r>
+      <w:r>
+        <w:t xml:space="preserve"> </w:t>
+      </w:r>
+      <w:r>
+        <w:t xml:space="preserve">2</w:t>
+      </w:r>
+      <w:r>
+        <w:t xml:space="preserve">). Finally, the Gamma intervals avoid unrealistic negative values.</w:t>
       </w:r>
     </w:p>
     <w:p>
@@ -1778,31 +1851,16 @@
         <w:pStyle w:val="BodyText"/>
       </w:pPr>
       <w:r>
-        <w:t xml:space="preserve">The B</w:t>
-      </w:r>
-      <w:r>
-        <w:rPr>
-          <w:vertAlign w:val="subscript"/>
-        </w:rPr>
-        <w:t xml:space="preserve">MSY</w:t>
-      </w:r>
-      <w:r>
-        <w:t xml:space="preserve"> </w:t>
-      </w:r>
-      <w:r>
-        <w:t xml:space="preserve">proxy and associated limit reference point (30% B</w:t>
-      </w:r>
-      <w:r>
-        <w:rPr>
-          <w:vertAlign w:val="subscript"/>
-        </w:rPr>
-        <w:t xml:space="preserve">MSY</w:t>
-      </w:r>
-      <w:r>
-        <w:t xml:space="preserve"> </w:t>
-      </w:r>
-      <w:r>
-        <w:t xml:space="preserve">proxy) proposed for redfish was accepted as an interim reference point as was the Gamma-based method for quantifying uncertainty. Since this proxy is based on survey indices, it is not considered perfectly known. Estimates were therefore aggregated to account for this uncertainty. Determining status relative to the LRP considering uncertainty in both the proxy-BMSY and the current Biomass level provides was considered the most fulsome formulation of uncertainty in stock status and the most precautionary approach to advice.</w:t>
+        <w:t xml:space="preserve">The Gamma approximation also appears to have comparable performance to a bootstrap approach when assessing the probability the terminal estimate is below average levels from a reference period (Figure</w:t>
+      </w:r>
+      <w:r>
+        <w:t xml:space="preserve"> </w:t>
+      </w:r>
+      <w:r>
+        <w:t xml:space="preserve">3</w:t>
+      </w:r>
+      <w:r>
+        <w:t xml:space="preserve">). Across all five survey replicates, the mean relative difference between the probabilities computed using the two methods was &lt; 0.04. Though preliminary and based on only five replicates, this result indicates the gamma approximation may offer a reasonable option for quantifying the uncertainty around stock status.</w:t>
       </w:r>
     </w:p>
     <w:p>
@@ -1810,7 +1868,27 @@
         <w:pStyle w:val="BodyText"/>
       </w:pPr>
       <w:r>
-        <w:t xml:space="preserve">It is important to note, however, that survey indices can show unrealistic fluctuations year over year. This is apparent in both the simulations and across the refish indices. Large inter-annual fluctuations may be a consequence of sampling noise or distribution shifts. A single year may therefore be insufficient to indicate a true change in stock status.</w:t>
+        <w:t xml:space="preserve">Taken together, these preliminary results indicate that the Gamma distribution offers a more realistic description of the uncertainty around survey indices of abundance than the Student’s t distribution. It remains unclear, however, whether the performance of the Gamma approach is truly comparable to the bootstrap approach. Indeed, there is no consensus on how to apply bootstrapping in a stratified-random survey context</w:t>
+      </w:r>
+      <w:r>
+        <w:t xml:space="preserve"> </w:t>
+      </w:r>
+      <w:r>
+        <w:t xml:space="preserve">(</w:t>
+      </w:r>
+      <w:hyperlink w:anchor="ref-cadigan2011">
+        <w:r>
+          <w:rPr>
+            <w:rStyle w:val="Hyperlink"/>
+          </w:rPr>
+          <w:t xml:space="preserve">Cadigan, 2011</w:t>
+        </w:r>
+      </w:hyperlink>
+      <w:r>
+        <w:t xml:space="preserve">)</w:t>
+      </w:r>
+      <w:r>
+        <w:t xml:space="preserve">, so the bootstrap results presented here may be biased. Further testing is therefore required where the true underlying population size across thousands of simulations is used to formally assess the coverage of the 95% confidence intervals.</w:t>
       </w:r>
     </w:p>
     <w:bookmarkEnd w:id="26"/>
@@ -2196,7 +2274,7 @@
       </w:r>
     </w:p>
     <w:bookmarkEnd w:id="39"/>
-    <w:bookmarkStart w:id="42" w:name="figures"/>
+    <w:bookmarkStart w:id="43" w:name="figures"/>
     <w:p>
       <w:pPr>
         <w:pStyle w:val="Heading1"/>
@@ -2214,7 +2292,7 @@
           <wp:inline>
             <wp:extent cx="5943600" cy="6339840"/>
             <wp:effectExtent b="0" l="0" r="0" t="0"/>
-            <wp:docPr descr="Fig 1: The bootstrap and gamma distributions estimated using simulated data from five independent surveys conducted over the same population across 20 years. The red area shows the density distribution from 1000 bootstrapped samples from each year and survey replicate. The blue area shows the gamma probability distribution from each year and survey replicate based on the mean and standard deviation of the design-based index." title="" id="1" name="Picture"/>
+            <wp:docPr descr="Fig 1: The bootstrap and gamma distributions estimated using simulated data from five independent surveys conducted over the same population across 20 years. The blue area shows the density distribution from 1000 bootstrapped samples from each year and survey replicate. The red area shows the gamma probability distribution from each year and survey replicate based on the mean and standard deviation of the design-based index." title="" id="1" name="Picture"/>
             <a:graphic>
               <a:graphicData uri="http://schemas.openxmlformats.org/drawingml/2006/picture">
                 <pic:pic>
@@ -2257,7 +2335,7 @@
         <w:pStyle w:val="ImageCaption"/>
       </w:pPr>
       <w:r>
-        <w:t xml:space="preserve">Fig 1: The bootstrap and gamma distributions estimated using simulated data from five independent surveys conducted over the same population across 20 years. The red area shows the density distribution from 1000 bootstrapped samples from each year and survey replicate. The blue area shows the gamma probability distribution from each year and survey replicate based on the mean and standard deviation of the design-based index.</w:t>
+        <w:t xml:space="preserve">Fig 1: The bootstrap and gamma distributions estimated using simulated data from five independent surveys conducted over the same population across 20 years. The blue area shows the density distribution from 1000 bootstrapped samples from each year and survey replicate. The red area shows the gamma probability distribution from each year and survey replicate based on the mean and standard deviation of the design-based index.</w:t>
       </w:r>
     </w:p>
     <w:p>
@@ -2272,14 +2350,14 @@
       <w:r>
         <w:drawing>
           <wp:inline>
-            <wp:extent cx="4146094" cy="4614743"/>
+            <wp:extent cx="5943600" cy="6339840"/>
             <wp:effectExtent b="0" l="0" r="0" t="0"/>
-            <wp:docPr descr="Fig 2: Bootstrap (blue) and gamma (red) distributions estimated from simulation 1 of a redfish-like population, where terminal estimates (year 20; open area) are compared to a reference period (aggregate estimates from years 2-9; shaded area). Densities for the reference period were obtained by combining the bootstrap samples and by aggregate parameters across the reference period (see Methods section). Probability that the terminal value is below the reference point is indicated." title="" id="1" name="Picture"/>
+            <wp:docPr descr="Fig 2: Lower and upper 95% confidence intervals derived from the Gamma and Student’s t distributions relative to intervals derived from a bootstrap approach. R2 values are indicated." title="" id="1" name="Picture"/>
             <a:graphic>
               <a:graphicData uri="http://schemas.openxmlformats.org/drawingml/2006/picture">
                 <pic:pic>
                   <pic:nvPicPr>
-                    <pic:cNvPr descr="knitr-figs-docx/ref-den-1.png" id="0" name="Picture"/>
+                    <pic:cNvPr descr="knitr-figs-docx/comp-ci-1.png" id="0" name="Picture"/>
                     <pic:cNvPicPr>
                       <a:picLocks noChangeArrowheads="1" noChangeAspect="1"/>
                     </pic:cNvPicPr>
@@ -2293,7 +2371,7 @@
                   <pic:spPr bwMode="auto">
                     <a:xfrm>
                       <a:off x="0" y="0"/>
-                      <a:ext cx="4146094" cy="4614743"/>
+                      <a:ext cx="5943600" cy="6339840"/>
                     </a:xfrm>
                     <a:prstGeom prst="rect">
                       <a:avLst/>
@@ -2317,7 +2395,19 @@
         <w:pStyle w:val="ImageCaption"/>
       </w:pPr>
       <w:r>
-        <w:t xml:space="preserve">Fig 2: Bootstrap (blue) and gamma (red) distributions estimated from simulation 1 of a redfish-like population, where terminal estimates (year 20; open area) are compared to a reference period (aggregate estimates from years 2-9; shaded area). Densities for the reference period were obtained by combining the bootstrap samples and by aggregate parameters across the reference period (see Methods section). Probability that the terminal value is below the reference point is indicated.</w:t>
+        <w:t xml:space="preserve">Fig 2: Lower and upper 95% confidence intervals derived from the Gamma and Student’s t distributions relative to intervals derived from a bootstrap approach. R</w:t>
+      </w:r>
+      <w:r>
+        <w:rPr>
+          <w:vertAlign w:val="superscript"/>
+        </w:rPr>
+        <w:t xml:space="preserve">2</w:t>
+      </w:r>
+      <w:r>
+        <w:t xml:space="preserve"> </w:t>
+      </w:r>
+      <w:r>
+        <w:t xml:space="preserve">values are indicated.</w:t>
       </w:r>
     </w:p>
     <w:p>
@@ -2325,8 +2415,68 @@
         <w:br w:type="page"/>
       </w:r>
     </w:p>
-    <w:bookmarkEnd w:id="42"/>
-    <w:bookmarkStart w:id="43" w:name="app:appendix-a"/>
+    <w:p>
+      <w:pPr>
+        <w:pStyle w:val="CaptionedFigure"/>
+      </w:pPr>
+      <w:r>
+        <w:drawing>
+          <wp:inline>
+            <wp:extent cx="5943600" cy="3992778"/>
+            <wp:effectExtent b="0" l="0" r="0" t="0"/>
+            <wp:docPr descr="Fig 3: Bootstrap (blue) and gamma (red) distributions estimated from five simulated surveys of a redfish-like population, where terminal estimates (year 20; open area) are compared to a reference period (aggregate estimates from years 10-15; shaded area). Densities for the reference period were obtained by combining the bootstrap samples and by aggregate parameters across the reference period (see Methods section). Probability that the terminal value is below the reference point is indicated." title="" id="1" name="Picture"/>
+            <a:graphic>
+              <a:graphicData uri="http://schemas.openxmlformats.org/drawingml/2006/picture">
+                <pic:pic>
+                  <pic:nvPicPr>
+                    <pic:cNvPr descr="knitr-figs-docx/ref-den-1.png" id="0" name="Picture"/>
+                    <pic:cNvPicPr>
+                      <a:picLocks noChangeArrowheads="1" noChangeAspect="1"/>
+                    </pic:cNvPicPr>
+                  </pic:nvPicPr>
+                  <pic:blipFill>
+                    <a:blip r:embed="rId42"/>
+                    <a:stretch>
+                      <a:fillRect/>
+                    </a:stretch>
+                  </pic:blipFill>
+                  <pic:spPr bwMode="auto">
+                    <a:xfrm>
+                      <a:off x="0" y="0"/>
+                      <a:ext cx="5943600" cy="3992778"/>
+                    </a:xfrm>
+                    <a:prstGeom prst="rect">
+                      <a:avLst/>
+                    </a:prstGeom>
+                    <a:noFill/>
+                    <a:ln w="9525">
+                      <a:noFill/>
+                      <a:headEnd/>
+                      <a:tailEnd/>
+                    </a:ln>
+                  </pic:spPr>
+                </pic:pic>
+              </a:graphicData>
+            </a:graphic>
+          </wp:inline>
+        </w:drawing>
+      </w:r>
+    </w:p>
+    <w:p>
+      <w:pPr>
+        <w:pStyle w:val="ImageCaption"/>
+      </w:pPr>
+      <w:r>
+        <w:t xml:space="preserve">Fig 3: Bootstrap (blue) and gamma (red) distributions estimated from five simulated surveys of a redfish-like population, where terminal estimates (year 20; open area) are compared to a reference period (aggregate estimates from years 10-15; shaded area). Densities for the reference period were obtained by combining the bootstrap samples and by aggregate parameters across the reference period (see Methods section). Probability that the terminal value is below the reference point is indicated.</w:t>
+      </w:r>
+    </w:p>
+    <w:p>
+      <w:r>
+        <w:br w:type="page"/>
+      </w:r>
+    </w:p>
+    <w:bookmarkEnd w:id="43"/>
+    <w:bookmarkStart w:id="44" w:name="app:appendix-a"/>
     <w:p>
       <w:pPr>
         <w:pStyle w:val="Heading1"/>
@@ -17260,8 +17410,8 @@
         <w:br w:type="page"/>
       </w:r>
     </w:p>
-    <w:bookmarkEnd w:id="43"/>
-    <w:bookmarkStart w:id="45" w:name="colophon"/>
+    <w:bookmarkEnd w:id="44"/>
+    <w:bookmarkStart w:id="46" w:name="colophon"/>
     <w:p>
       <w:pPr>
         <w:pStyle w:val="Heading1"/>
@@ -17275,12 +17425,12 @@
         <w:pStyle w:val="FirstParagraph"/>
       </w:pPr>
       <w:r>
-        <w:t xml:space="preserve">This version of the document was generated on 2022-07-29 16:47:31 using the R markdown template for SCR documents from</w:t>
-      </w:r>
-      <w:r>
-        <w:t xml:space="preserve"> </w:t>
-      </w:r>
-      <w:hyperlink r:id="rId44">
+        <w:t xml:space="preserve">This version of the document was generated on 2022-07-29 18:02:57 using the R markdown template for SCR documents from</w:t>
+      </w:r>
+      <w:r>
+        <w:t xml:space="preserve"> </w:t>
+      </w:r>
+      <w:hyperlink r:id="rId45">
         <w:r>
           <w:rPr>
             <w:rStyle w:val="Hyperlink"/>
@@ -17434,7 +17584,7 @@
         <w:rPr>
           <w:rStyle w:val="VerbatimChar"/>
         </w:rPr>
-        <w:t xml:space="preserve">#&gt;  package     * version    date (UTC) lib source</w:t>
+        <w:t xml:space="preserve">#&gt;  package      * version    date (UTC) lib source</w:t>
       </w:r>
       <w:r>
         <w:br/>
@@ -17443,7 +17593,7 @@
         <w:rPr>
           <w:rStyle w:val="VerbatimChar"/>
         </w:rPr>
-        <w:t xml:space="preserve">#&gt;  assertthat    0.2.1      2019-03-21 [1] CRAN (R 4.1.2)</w:t>
+        <w:t xml:space="preserve">#&gt;  abind          1.4-5      2016-07-21 [1] CRAN (R 4.1.1)</w:t>
       </w:r>
       <w:r>
         <w:br/>
@@ -17452,7 +17602,7 @@
         <w:rPr>
           <w:rStyle w:val="VerbatimChar"/>
         </w:rPr>
-        <w:t xml:space="preserve">#&gt;  base64enc     0.1-3      2015-07-28 [1] CRAN (R 4.1.0)</w:t>
+        <w:t xml:space="preserve">#&gt;  assertthat     0.2.1      2019-03-21 [1] CRAN (R 4.1.2)</w:t>
       </w:r>
       <w:r>
         <w:br/>
@@ -17461,7 +17611,7 @@
         <w:rPr>
           <w:rStyle w:val="VerbatimChar"/>
         </w:rPr>
-        <w:t xml:space="preserve">#&gt;  bookdown      0.24       2021-09-02 [1] CRAN (R 4.1.1)</w:t>
+        <w:t xml:space="preserve">#&gt;  backports      1.2.1      2020-12-09 [1] CRAN (R 4.1.1)</w:t>
       </w:r>
       <w:r>
         <w:br/>
@@ -17470,7 +17620,7 @@
         <w:rPr>
           <w:rStyle w:val="VerbatimChar"/>
         </w:rPr>
-        <w:t xml:space="preserve">#&gt;  cachem        1.0.6      2021-08-19 [1] CRAN (R 4.1.1)</w:t>
+        <w:t xml:space="preserve">#&gt;  base64enc      0.1-3      2015-07-28 [1] CRAN (R 4.1.0)</w:t>
       </w:r>
       <w:r>
         <w:br/>
@@ -17479,7 +17629,7 @@
         <w:rPr>
           <w:rStyle w:val="VerbatimChar"/>
         </w:rPr>
-        <w:t xml:space="preserve">#&gt;  callr         3.7.0      2021-04-20 [1] CRAN (R 4.1.1)</w:t>
+        <w:t xml:space="preserve">#&gt;  bookdown       0.24       2021-09-02 [1] CRAN (R 4.1.1)</w:t>
       </w:r>
       <w:r>
         <w:br/>
@@ -17488,7 +17638,7 @@
         <w:rPr>
           <w:rStyle w:val="VerbatimChar"/>
         </w:rPr>
-        <w:t xml:space="preserve">#&gt;  cli           3.1.0      2021-10-27 [1] CRAN (R 4.1.2)</w:t>
+        <w:t xml:space="preserve">#&gt;  broom          0.7.9      2021-07-27 [1] CRAN (R 4.1.1)</w:t>
       </w:r>
       <w:r>
         <w:br/>
@@ -17497,7 +17647,7 @@
         <w:rPr>
           <w:rStyle w:val="VerbatimChar"/>
         </w:rPr>
-        <w:t xml:space="preserve">#&gt;  colorspace    2.0-2      2021-06-24 [1] CRAN (R 4.1.1)</w:t>
+        <w:t xml:space="preserve">#&gt;  cachem         1.0.6      2021-08-19 [1] CRAN (R 4.1.1)</w:t>
       </w:r>
       <w:r>
         <w:br/>
@@ -17506,7 +17656,7 @@
         <w:rPr>
           <w:rStyle w:val="VerbatimChar"/>
         </w:rPr>
-        <w:t xml:space="preserve">#&gt;  crayon        1.4.1      2021-02-08 [1] CRAN (R 4.1.1)</w:t>
+        <w:t xml:space="preserve">#&gt;  callr          3.7.0      2021-04-20 [1] CRAN (R 4.1.1)</w:t>
       </w:r>
       <w:r>
         <w:br/>
@@ -17515,7 +17665,7 @@
         <w:rPr>
           <w:rStyle w:val="VerbatimChar"/>
         </w:rPr>
-        <w:t xml:space="preserve">#&gt;  data.table    1.14.0     2021-02-21 [1] CRAN (R 4.1.1)</w:t>
+        <w:t xml:space="preserve">#&gt;  car            3.0-11     2021-06-27 [1] CRAN (R 4.1.1)</w:t>
       </w:r>
       <w:r>
         <w:br/>
@@ -17524,7 +17674,7 @@
         <w:rPr>
           <w:rStyle w:val="VerbatimChar"/>
         </w:rPr>
-        <w:t xml:space="preserve">#&gt;  DBI           1.1.1      2021-01-15 [1] CRAN (R 4.1.1)</w:t>
+        <w:t xml:space="preserve">#&gt;  carData        3.0-4      2020-05-22 [1] CRAN (R 4.1.1)</w:t>
       </w:r>
       <w:r>
         <w:br/>
@@ -17533,7 +17683,7 @@
         <w:rPr>
           <w:rStyle w:val="VerbatimChar"/>
         </w:rPr>
-        <w:t xml:space="preserve">#&gt;  desc          1.3.0      2021-03-05 [1] CRAN (R 4.1.1)</w:t>
+        <w:t xml:space="preserve">#&gt;  cellranger     1.1.0      2016-07-27 [1] CRAN (R 4.1.1)</w:t>
       </w:r>
       <w:r>
         <w:br/>
@@ -17542,7 +17692,7 @@
         <w:rPr>
           <w:rStyle w:val="VerbatimChar"/>
         </w:rPr>
-        <w:t xml:space="preserve">#&gt;  devtools      2.4.3      2021-11-30 [1] CRAN (R 4.1.2)</w:t>
+        <w:t xml:space="preserve">#&gt;  cli            3.1.0      2021-10-27 [1] CRAN (R 4.1.2)</w:t>
       </w:r>
       <w:r>
         <w:br/>
@@ -17551,7 +17701,7 @@
         <w:rPr>
           <w:rStyle w:val="VerbatimChar"/>
         </w:rPr>
-        <w:t xml:space="preserve">#&gt;  digest        0.6.29     2021-12-01 [1] CRAN (R 4.1.2)</w:t>
+        <w:t xml:space="preserve">#&gt;  colorspace     2.0-2      2021-06-24 [1] CRAN (R 4.1.1)</w:t>
       </w:r>
       <w:r>
         <w:br/>
@@ -17560,7 +17710,7 @@
         <w:rPr>
           <w:rStyle w:val="VerbatimChar"/>
         </w:rPr>
-        <w:t xml:space="preserve">#&gt;  dplyr         1.0.7      2021-06-18 [1] CRAN (R 4.1.1)</w:t>
+        <w:t xml:space="preserve">#&gt;  crayon         1.4.1      2021-02-08 [1] CRAN (R 4.1.1)</w:t>
       </w:r>
       <w:r>
         <w:br/>
@@ -17569,7 +17719,7 @@
         <w:rPr>
           <w:rStyle w:val="VerbatimChar"/>
         </w:rPr>
-        <w:t xml:space="preserve">#&gt;  ellipsis      0.3.2      2021-04-29 [1] CRAN (R 4.1.1)</w:t>
+        <w:t xml:space="preserve">#&gt;  curl           4.3.2      2021-06-23 [1] CRAN (R 4.1.1)</w:t>
       </w:r>
       <w:r>
         <w:br/>
@@ -17578,7 +17728,7 @@
         <w:rPr>
           <w:rStyle w:val="VerbatimChar"/>
         </w:rPr>
-        <w:t xml:space="preserve">#&gt;  evaluate      0.14       2019-05-28 [1] CRAN (R 4.1.1)</w:t>
+        <w:t xml:space="preserve">#&gt;  data.table     1.14.0     2021-02-21 [1] CRAN (R 4.1.1)</w:t>
       </w:r>
       <w:r>
         <w:br/>
@@ -17587,7 +17737,7 @@
         <w:rPr>
           <w:rStyle w:val="VerbatimChar"/>
         </w:rPr>
-        <w:t xml:space="preserve">#&gt;  fansi         0.5.0      2021-05-25 [1] CRAN (R 4.1.1)</w:t>
+        <w:t xml:space="preserve">#&gt;  DBI            1.1.1      2021-01-15 [1] CRAN (R 4.1.1)</w:t>
       </w:r>
       <w:r>
         <w:br/>
@@ -17596,7 +17746,7 @@
         <w:rPr>
           <w:rStyle w:val="VerbatimChar"/>
         </w:rPr>
-        <w:t xml:space="preserve">#&gt;  farver        2.1.0      2021-02-28 [1] CRAN (R 4.1.1)</w:t>
+        <w:t xml:space="preserve">#&gt;  desc           1.3.0      2021-03-05 [1] CRAN (R 4.1.1)</w:t>
       </w:r>
       <w:r>
         <w:br/>
@@ -17605,7 +17755,7 @@
         <w:rPr>
           <w:rStyle w:val="VerbatimChar"/>
         </w:rPr>
-        <w:t xml:space="preserve">#&gt;  fastmap       1.1.0      2021-01-25 [1] CRAN (R 4.1.1)</w:t>
+        <w:t xml:space="preserve">#&gt;  devtools       2.4.3      2021-11-30 [1] CRAN (R 4.1.2)</w:t>
       </w:r>
       <w:r>
         <w:br/>
@@ -17614,7 +17764,7 @@
         <w:rPr>
           <w:rStyle w:val="VerbatimChar"/>
         </w:rPr>
-        <w:t xml:space="preserve">#&gt;  flextable   * 0.6.9      2021-10-07 [1] CRAN (R 4.1.0)</w:t>
+        <w:t xml:space="preserve">#&gt;  digest         0.6.29     2021-12-01 [1] CRAN (R 4.1.2)</w:t>
       </w:r>
       <w:r>
         <w:br/>
@@ -17623,7 +17773,7 @@
         <w:rPr>
           <w:rStyle w:val="VerbatimChar"/>
         </w:rPr>
-        <w:t xml:space="preserve">#&gt;  fs            1.5.2      2021-12-08 [1] CRAN (R 4.1.2)</w:t>
+        <w:t xml:space="preserve">#&gt;  dplyr          1.0.7      2021-06-18 [1] CRAN (R 4.1.1)</w:t>
       </w:r>
       <w:r>
         <w:br/>
@@ -17632,7 +17782,7 @@
         <w:rPr>
           <w:rStyle w:val="VerbatimChar"/>
         </w:rPr>
-        <w:t xml:space="preserve">#&gt;  gdtools       0.2.3      2021-01-06 [1] CRAN (R 4.1.1)</w:t>
+        <w:t xml:space="preserve">#&gt;  ellipsis       0.3.2      2021-04-29 [1] CRAN (R 4.1.1)</w:t>
       </w:r>
       <w:r>
         <w:br/>
@@ -17641,7 +17791,7 @@
         <w:rPr>
           <w:rStyle w:val="VerbatimChar"/>
         </w:rPr>
-        <w:t xml:space="preserve">#&gt;  generics      0.1.1      2021-10-25 [1] CRAN (R 4.1.2)</w:t>
+        <w:t xml:space="preserve">#&gt;  evaluate       0.14       2019-05-28 [1] CRAN (R 4.1.1)</w:t>
       </w:r>
       <w:r>
         <w:br/>
@@ -17650,7 +17800,7 @@
         <w:rPr>
           <w:rStyle w:val="VerbatimChar"/>
         </w:rPr>
-        <w:t xml:space="preserve">#&gt;  ggplot2     * 3.3.5      2021-06-25 [1] CRAN (R 4.1.1)</w:t>
+        <w:t xml:space="preserve">#&gt;  fansi          0.5.0      2021-05-25 [1] CRAN (R 4.1.1)</w:t>
       </w:r>
       <w:r>
         <w:br/>
@@ -17659,7 +17809,7 @@
         <w:rPr>
           <w:rStyle w:val="VerbatimChar"/>
         </w:rPr>
-        <w:t xml:space="preserve">#&gt;  ggridges      0.5.3      2021-01-08 [1] CRAN (R 4.1.3)</w:t>
+        <w:t xml:space="preserve">#&gt;  farver         2.1.0      2021-02-28 [1] CRAN (R 4.1.1)</w:t>
       </w:r>
       <w:r>
         <w:br/>
@@ -17668,7 +17818,7 @@
         <w:rPr>
           <w:rStyle w:val="VerbatimChar"/>
         </w:rPr>
-        <w:t xml:space="preserve">#&gt;  ggthemes      4.2.4      2021-01-20 [1] CRAN (R 4.1.3)</w:t>
+        <w:t xml:space="preserve">#&gt;  fastmap        1.1.0      2021-01-25 [1] CRAN (R 4.1.1)</w:t>
       </w:r>
       <w:r>
         <w:br/>
@@ -17677,7 +17827,7 @@
         <w:rPr>
           <w:rStyle w:val="VerbatimChar"/>
         </w:rPr>
-        <w:t xml:space="preserve">#&gt;  glue          1.4.2      2020-08-27 [1] CRAN (R 4.1.1)</w:t>
+        <w:t xml:space="preserve">#&gt;  flextable    * 0.6.9      2021-10-07 [1] CRAN (R 4.1.0)</w:t>
       </w:r>
       <w:r>
         <w:br/>
@@ -17686,7 +17836,7 @@
         <w:rPr>
           <w:rStyle w:val="VerbatimChar"/>
         </w:rPr>
-        <w:t xml:space="preserve">#&gt;  gtable        0.3.0      2019-03-25 [1] CRAN (R 4.1.1)</w:t>
+        <w:t xml:space="preserve">#&gt;  forcats        0.5.1      2021-01-27 [1] CRAN (R 4.1.1)</w:t>
       </w:r>
       <w:r>
         <w:br/>
@@ -17695,7 +17845,7 @@
         <w:rPr>
           <w:rStyle w:val="VerbatimChar"/>
         </w:rPr>
-        <w:t xml:space="preserve">#&gt;  here        * 1.0.1      2020-12-13 [1] CRAN (R 4.1.1)</w:t>
+        <w:t xml:space="preserve">#&gt;  foreign        0.8-81     2020-12-22 [2] CRAN (R 4.1.2)</w:t>
       </w:r>
       <w:r>
         <w:br/>
@@ -17704,7 +17854,7 @@
         <w:rPr>
           <w:rStyle w:val="VerbatimChar"/>
         </w:rPr>
-        <w:t xml:space="preserve">#&gt;  highr         0.9        2021-04-16 [1] CRAN (R 4.1.1)</w:t>
+        <w:t xml:space="preserve">#&gt;  fs             1.5.2      2021-12-08 [1] CRAN (R 4.1.2)</w:t>
       </w:r>
       <w:r>
         <w:br/>
@@ -17713,7 +17863,7 @@
         <w:rPr>
           <w:rStyle w:val="VerbatimChar"/>
         </w:rPr>
-        <w:t xml:space="preserve">#&gt;  htmltools     0.5.2      2021-08-25 [1] CRAN (R 4.1.1)</w:t>
+        <w:t xml:space="preserve">#&gt;  gdtools        0.2.3      2021-01-06 [1] CRAN (R 4.1.1)</w:t>
       </w:r>
       <w:r>
         <w:br/>
@@ -17722,7 +17872,7 @@
         <w:rPr>
           <w:rStyle w:val="VerbatimChar"/>
         </w:rPr>
-        <w:t xml:space="preserve">#&gt;  knitr         1.34       2021-09-09 [1] CRAN (R 4.1.1)</w:t>
+        <w:t xml:space="preserve">#&gt;  generics       0.1.1      2021-10-25 [1] CRAN (R 4.1.2)</w:t>
       </w:r>
       <w:r>
         <w:br/>
@@ -17731,7 +17881,7 @@
         <w:rPr>
           <w:rStyle w:val="VerbatimChar"/>
         </w:rPr>
-        <w:t xml:space="preserve">#&gt;  labeling      0.4.2      2020-10-20 [1] CRAN (R 4.1.0)</w:t>
+        <w:t xml:space="preserve">#&gt;  ggplot2      * 3.3.5      2021-06-25 [1] CRAN (R 4.1.1)</w:t>
       </w:r>
       <w:r>
         <w:br/>
@@ -17740,7 +17890,7 @@
         <w:rPr>
           <w:rStyle w:val="VerbatimChar"/>
         </w:rPr>
-        <w:t xml:space="preserve">#&gt;  lifecycle     1.0.1      2021-09-24 [1] CRAN (R 4.1.3)</w:t>
+        <w:t xml:space="preserve">#&gt;  ggpubr         0.4.0      2020-06-27 [1] CRAN (R 4.1.3)</w:t>
       </w:r>
       <w:r>
         <w:br/>
@@ -17749,7 +17899,7 @@
         <w:rPr>
           <w:rStyle w:val="VerbatimChar"/>
         </w:rPr>
-        <w:t xml:space="preserve">#&gt;  magrittr      2.0.1      2020-11-17 [1] CRAN (R 4.1.1)</w:t>
+        <w:t xml:space="preserve">#&gt;  ggridges       0.5.3      2021-01-08 [1] CRAN (R 4.1.3)</w:t>
       </w:r>
       <w:r>
         <w:br/>
@@ -17758,7 +17908,7 @@
         <w:rPr>
           <w:rStyle w:val="VerbatimChar"/>
         </w:rPr>
-        <w:t xml:space="preserve">#&gt;  memoise       2.0.1      2021-11-26 [1] CRAN (R 4.1.2)</w:t>
+        <w:t xml:space="preserve">#&gt;  ggsignif       0.6.3      2021-09-09 [1] CRAN (R 4.1.3)</w:t>
       </w:r>
       <w:r>
         <w:br/>
@@ -17767,7 +17917,7 @@
         <w:rPr>
           <w:rStyle w:val="VerbatimChar"/>
         </w:rPr>
-        <w:t xml:space="preserve">#&gt;  munsell       0.5.0      2018-06-12 [1] CRAN (R 4.1.1)</w:t>
+        <w:t xml:space="preserve">#&gt;  ggthemes       4.2.4      2021-01-20 [1] CRAN (R 4.1.3)</w:t>
       </w:r>
       <w:r>
         <w:br/>
@@ -17776,7 +17926,7 @@
         <w:rPr>
           <w:rStyle w:val="VerbatimChar"/>
         </w:rPr>
-        <w:t xml:space="preserve">#&gt;  NAFOdown    * 0.0.1.9000 2022-07-27 [1] local</w:t>
+        <w:t xml:space="preserve">#&gt;  glue           1.4.2      2020-08-27 [1] CRAN (R 4.1.1)</w:t>
       </w:r>
       <w:r>
         <w:br/>
@@ -17785,7 +17935,7 @@
         <w:rPr>
           <w:rStyle w:val="VerbatimChar"/>
         </w:rPr>
-        <w:t xml:space="preserve">#&gt;  officer       0.4.0      2021-09-06 [1] CRAN (R 4.1.1)</w:t>
+        <w:t xml:space="preserve">#&gt;  gtable         0.3.0      2019-03-25 [1] CRAN (R 4.1.1)</w:t>
       </w:r>
       <w:r>
         <w:br/>
@@ -17794,7 +17944,7 @@
         <w:rPr>
           <w:rStyle w:val="VerbatimChar"/>
         </w:rPr>
-        <w:t xml:space="preserve">#&gt;  pillar        1.6.2      2021-07-29 [1] CRAN (R 4.1.1)</w:t>
+        <w:t xml:space="preserve">#&gt;  haven          2.4.3      2021-08-04 [1] CRAN (R 4.1.1)</w:t>
       </w:r>
       <w:r>
         <w:br/>
@@ -17803,7 +17953,7 @@
         <w:rPr>
           <w:rStyle w:val="VerbatimChar"/>
         </w:rPr>
-        <w:t xml:space="preserve">#&gt;  pkgbuild      1.2.0      2020-12-15 [1] CRAN (R 4.1.1)</w:t>
+        <w:t xml:space="preserve">#&gt;  here         * 1.0.1      2020-12-13 [1] CRAN (R 4.1.1)</w:t>
       </w:r>
       <w:r>
         <w:br/>
@@ -17812,7 +17962,7 @@
         <w:rPr>
           <w:rStyle w:val="VerbatimChar"/>
         </w:rPr>
-        <w:t xml:space="preserve">#&gt;  pkgconfig     2.0.3      2019-09-22 [1] CRAN (R 4.1.1)</w:t>
+        <w:t xml:space="preserve">#&gt;  highr          0.9        2021-04-16 [1] CRAN (R 4.1.1)</w:t>
       </w:r>
       <w:r>
         <w:br/>
@@ -17821,7 +17971,7 @@
         <w:rPr>
           <w:rStyle w:val="VerbatimChar"/>
         </w:rPr>
-        <w:t xml:space="preserve">#&gt;  pkgload       1.2.2      2021-09-11 [1] CRAN (R 4.1.0)</w:t>
+        <w:t xml:space="preserve">#&gt;  hms            1.1.0      2021-05-17 [1] CRAN (R 4.1.1)</w:t>
       </w:r>
       <w:r>
         <w:br/>
@@ -17830,7 +17980,7 @@
         <w:rPr>
           <w:rStyle w:val="VerbatimChar"/>
         </w:rPr>
-        <w:t xml:space="preserve">#&gt;  plyr          1.8.6      2020-03-03 [1] CRAN (R 4.1.1)</w:t>
+        <w:t xml:space="preserve">#&gt;  htmltools      0.5.2      2021-08-25 [1] CRAN (R 4.1.1)</w:t>
       </w:r>
       <w:r>
         <w:br/>
@@ -17839,7 +17989,7 @@
         <w:rPr>
           <w:rStyle w:val="VerbatimChar"/>
         </w:rPr>
-        <w:t xml:space="preserve">#&gt;  prettyunits   1.1.1      2020-01-24 [1] CRAN (R 4.1.1)</w:t>
+        <w:t xml:space="preserve">#&gt;  knitr          1.34       2021-09-09 [1] CRAN (R 4.1.1)</w:t>
       </w:r>
       <w:r>
         <w:br/>
@@ -17848,7 +17998,7 @@
         <w:rPr>
           <w:rStyle w:val="VerbatimChar"/>
         </w:rPr>
-        <w:t xml:space="preserve">#&gt;  processx      3.5.2      2021-04-30 [1] CRAN (R 4.1.1)</w:t>
+        <w:t xml:space="preserve">#&gt;  labeling       0.4.2      2020-10-20 [1] CRAN (R 4.1.0)</w:t>
       </w:r>
       <w:r>
         <w:br/>
@@ -17857,7 +18007,7 @@
         <w:rPr>
           <w:rStyle w:val="VerbatimChar"/>
         </w:rPr>
-        <w:t xml:space="preserve">#&gt;  ps            1.6.0      2021-02-28 [1] CRAN (R 4.1.1)</w:t>
+        <w:t xml:space="preserve">#&gt;  lifecycle      1.0.1      2021-09-24 [1] CRAN (R 4.1.3)</w:t>
       </w:r>
       <w:r>
         <w:br/>
@@ -17866,7 +18016,7 @@
         <w:rPr>
           <w:rStyle w:val="VerbatimChar"/>
         </w:rPr>
-        <w:t xml:space="preserve">#&gt;  purrr         0.3.4      2020-04-17 [1] CRAN (R 4.1.1)</w:t>
+        <w:t xml:space="preserve">#&gt;  magrittr       2.0.1      2020-11-17 [1] CRAN (R 4.1.1)</w:t>
       </w:r>
       <w:r>
         <w:br/>
@@ -17875,7 +18025,7 @@
         <w:rPr>
           <w:rStyle w:val="VerbatimChar"/>
         </w:rPr>
-        <w:t xml:space="preserve">#&gt;  R6            2.5.1      2021-08-19 [1] CRAN (R 4.1.1)</w:t>
+        <w:t xml:space="preserve">#&gt;  memoise        2.0.1      2021-11-26 [1] CRAN (R 4.1.2)</w:t>
       </w:r>
       <w:r>
         <w:br/>
@@ -17884,7 +18034,7 @@
         <w:rPr>
           <w:rStyle w:val="VerbatimChar"/>
         </w:rPr>
-        <w:t xml:space="preserve">#&gt;  Rcpp          1.0.7      2021-07-07 [1] CRAN (R 4.1.1)</w:t>
+        <w:t xml:space="preserve">#&gt;  munsell        0.5.0      2018-06-12 [1] CRAN (R 4.1.1)</w:t>
       </w:r>
       <w:r>
         <w:br/>
@@ -17893,7 +18043,7 @@
         <w:rPr>
           <w:rStyle w:val="VerbatimChar"/>
         </w:rPr>
-        <w:t xml:space="preserve">#&gt;  remotes       2.4.0      2021-06-02 [1] CRAN (R 4.1.1)</w:t>
+        <w:t xml:space="preserve">#&gt;  NAFOdown     * 0.0.1.9000 2022-07-27 [1] local</w:t>
       </w:r>
       <w:r>
         <w:br/>
@@ -17902,7 +18052,7 @@
         <w:rPr>
           <w:rStyle w:val="VerbatimChar"/>
         </w:rPr>
-        <w:t xml:space="preserve">#&gt;  rlang         1.0.2      2022-03-04 [1] CRAN (R 4.1.3)</w:t>
+        <w:t xml:space="preserve">#&gt;  officer        0.4.0      2021-09-06 [1] CRAN (R 4.1.1)</w:t>
       </w:r>
       <w:r>
         <w:br/>
@@ -17911,7 +18061,7 @@
         <w:rPr>
           <w:rStyle w:val="VerbatimChar"/>
         </w:rPr>
-        <w:t xml:space="preserve">#&gt;  rmarkdown     2.11       2021-09-14 [1] CRAN (R 4.1.1)</w:t>
+        <w:t xml:space="preserve">#&gt;  openxlsx       4.2.4      2021-06-16 [1] CRAN (R 4.1.1)</w:t>
       </w:r>
       <w:r>
         <w:br/>
@@ -17920,7 +18070,7 @@
         <w:rPr>
           <w:rStyle w:val="VerbatimChar"/>
         </w:rPr>
-        <w:t xml:space="preserve">#&gt;  rprojroot     2.0.2      2020-11-15 [1] CRAN (R 4.1.1)</w:t>
+        <w:t xml:space="preserve">#&gt;  patchwork      1.1.1      2020-12-17 [1] CRAN (R 4.1.3)</w:t>
       </w:r>
       <w:r>
         <w:br/>
@@ -17929,7 +18079,7 @@
         <w:rPr>
           <w:rStyle w:val="VerbatimChar"/>
         </w:rPr>
-        <w:t xml:space="preserve">#&gt;  rstudioapi    0.13       2020-11-12 [1] CRAN (R 4.1.1)</w:t>
+        <w:t xml:space="preserve">#&gt;  pillar         1.6.2      2021-07-29 [1] CRAN (R 4.1.1)</w:t>
       </w:r>
       <w:r>
         <w:br/>
@@ -17938,7 +18088,7 @@
         <w:rPr>
           <w:rStyle w:val="VerbatimChar"/>
         </w:rPr>
-        <w:t xml:space="preserve">#&gt;  scales        1.1.1      2020-05-11 [1] CRAN (R 4.1.1)</w:t>
+        <w:t xml:space="preserve">#&gt;  pkgbuild       1.2.0      2020-12-15 [1] CRAN (R 4.1.1)</w:t>
       </w:r>
       <w:r>
         <w:br/>
@@ -17947,7 +18097,7 @@
         <w:rPr>
           <w:rStyle w:val="VerbatimChar"/>
         </w:rPr>
-        <w:t xml:space="preserve">#&gt;  sessioninfo   1.2.2      2021-12-06 [1] CRAN (R 4.1.2)</w:t>
+        <w:t xml:space="preserve">#&gt;  pkgconfig      2.0.3      2019-09-22 [1] CRAN (R 4.1.1)</w:t>
       </w:r>
       <w:r>
         <w:br/>
@@ -17956,7 +18106,7 @@
         <w:rPr>
           <w:rStyle w:val="VerbatimChar"/>
         </w:rPr>
-        <w:t xml:space="preserve">#&gt;  showtext      0.9-4      2021-08-14 [1] CRAN (R 4.1.1)</w:t>
+        <w:t xml:space="preserve">#&gt;  pkgload        1.2.2      2021-09-11 [1] CRAN (R 4.1.0)</w:t>
       </w:r>
       <w:r>
         <w:br/>
@@ -17965,7 +18115,7 @@
         <w:rPr>
           <w:rStyle w:val="VerbatimChar"/>
         </w:rPr>
-        <w:t xml:space="preserve">#&gt;  showtextdb    3.0        2020-06-04 [1] CRAN (R 4.1.1)</w:t>
+        <w:t xml:space="preserve">#&gt;  plyr           1.8.6      2020-03-03 [1] CRAN (R 4.1.1)</w:t>
       </w:r>
       <w:r>
         <w:br/>
@@ -17974,7 +18124,7 @@
         <w:rPr>
           <w:rStyle w:val="VerbatimChar"/>
         </w:rPr>
-        <w:t xml:space="preserve">#&gt;  stringi       1.7.4      2021-08-25 [1] CRAN (R 4.1.1)</w:t>
+        <w:t xml:space="preserve">#&gt;  polynom        1.4-0      2019-03-22 [1] CRAN (R 4.1.2)</w:t>
       </w:r>
       <w:r>
         <w:br/>
@@ -17983,7 +18133,7 @@
         <w:rPr>
           <w:rStyle w:val="VerbatimChar"/>
         </w:rPr>
-        <w:t xml:space="preserve">#&gt;  stringr       1.4.0      2019-02-10 [1] CRAN (R 4.1.1)</w:t>
+        <w:t xml:space="preserve">#&gt;  prettyunits    1.1.1      2020-01-24 [1] CRAN (R 4.1.1)</w:t>
       </w:r>
       <w:r>
         <w:br/>
@@ -17992,7 +18142,7 @@
         <w:rPr>
           <w:rStyle w:val="VerbatimChar"/>
         </w:rPr>
-        <w:t xml:space="preserve">#&gt;  sysfonts      0.8.5      2021-08-09 [1] CRAN (R 4.1.1)</w:t>
+        <w:t xml:space="preserve">#&gt;  processx       3.5.2      2021-04-30 [1] CRAN (R 4.1.1)</w:t>
       </w:r>
       <w:r>
         <w:br/>
@@ -18001,7 +18151,7 @@
         <w:rPr>
           <w:rStyle w:val="VerbatimChar"/>
         </w:rPr>
-        <w:t xml:space="preserve">#&gt;  systemfonts   1.0.3      2021-10-13 [1] CRAN (R 4.1.2)</w:t>
+        <w:t xml:space="preserve">#&gt;  ps             1.6.0      2021-02-28 [1] CRAN (R 4.1.1)</w:t>
       </w:r>
       <w:r>
         <w:br/>
@@ -18010,7 +18160,7 @@
         <w:rPr>
           <w:rStyle w:val="VerbatimChar"/>
         </w:rPr>
-        <w:t xml:space="preserve">#&gt;  testthat      3.1.1      2021-12-03 [1] CRAN (R 4.1.2)</w:t>
+        <w:t xml:space="preserve">#&gt;  purrr          0.3.4      2020-04-17 [1] CRAN (R 4.1.1)</w:t>
       </w:r>
       <w:r>
         <w:br/>
@@ -18019,7 +18169,7 @@
         <w:rPr>
           <w:rStyle w:val="VerbatimChar"/>
         </w:rPr>
-        <w:t xml:space="preserve">#&gt;  tibble        3.1.4      2021-08-25 [1] CRAN (R 4.1.1)</w:t>
+        <w:t xml:space="preserve">#&gt;  R6             2.5.1      2021-08-19 [1] CRAN (R 4.1.1)</w:t>
       </w:r>
       <w:r>
         <w:br/>
@@ -18028,7 +18178,7 @@
         <w:rPr>
           <w:rStyle w:val="VerbatimChar"/>
         </w:rPr>
-        <w:t xml:space="preserve">#&gt;  tidyselect    1.1.1      2021-04-30 [1] CRAN (R 4.1.1)</w:t>
+        <w:t xml:space="preserve">#&gt;  RColorBrewer   1.1-2      2014-12-07 [1] CRAN (R 4.1.0)</w:t>
       </w:r>
       <w:r>
         <w:br/>
@@ -18037,7 +18187,7 @@
         <w:rPr>
           <w:rStyle w:val="VerbatimChar"/>
         </w:rPr>
-        <w:t xml:space="preserve">#&gt;  usethis       2.0.1      2021-02-10 [1] CRAN (R 4.1.1)</w:t>
+        <w:t xml:space="preserve">#&gt;  Rcpp           1.0.7      2021-07-07 [1] CRAN (R 4.1.1)</w:t>
       </w:r>
       <w:r>
         <w:br/>
@@ -18046,7 +18196,7 @@
         <w:rPr>
           <w:rStyle w:val="VerbatimChar"/>
         </w:rPr>
-        <w:t xml:space="preserve">#&gt;  utf8          1.2.2      2021-07-24 [1] CRAN (R 4.1.1)</w:t>
+        <w:t xml:space="preserve">#&gt;  readxl         1.3.1      2019-03-13 [1] CRAN (R 4.1.1)</w:t>
       </w:r>
       <w:r>
         <w:br/>
@@ -18055,7 +18205,7 @@
         <w:rPr>
           <w:rStyle w:val="VerbatimChar"/>
         </w:rPr>
-        <w:t xml:space="preserve">#&gt;  uuid          0.1-4      2020-02-26 [1] CRAN (R 4.1.1)</w:t>
+        <w:t xml:space="preserve">#&gt;  remotes        2.4.0      2021-06-02 [1] CRAN (R 4.1.1)</w:t>
       </w:r>
       <w:r>
         <w:br/>
@@ -18064,7 +18214,7 @@
         <w:rPr>
           <w:rStyle w:val="VerbatimChar"/>
         </w:rPr>
-        <w:t xml:space="preserve">#&gt;  vctrs         0.3.8      2021-04-29 [1] CRAN (R 4.1.1)</w:t>
+        <w:t xml:space="preserve">#&gt;  rio            0.5.27     2021-06-21 [1] CRAN (R 4.1.1)</w:t>
       </w:r>
       <w:r>
         <w:br/>
@@ -18073,7 +18223,7 @@
         <w:rPr>
           <w:rStyle w:val="VerbatimChar"/>
         </w:rPr>
-        <w:t xml:space="preserve">#&gt;  withr         2.4.3      2021-11-30 [1] CRAN (R 4.1.2)</w:t>
+        <w:t xml:space="preserve">#&gt;  rlang          1.0.2      2022-03-04 [1] CRAN (R 4.1.3)</w:t>
       </w:r>
       <w:r>
         <w:br/>
@@ -18082,7 +18232,7 @@
         <w:rPr>
           <w:rStyle w:val="VerbatimChar"/>
         </w:rPr>
-        <w:t xml:space="preserve">#&gt;  xfun          0.26       2021-09-14 [1] CRAN (R 4.1.0)</w:t>
+        <w:t xml:space="preserve">#&gt;  rmarkdown      2.11       2021-09-14 [1] CRAN (R 4.1.1)</w:t>
       </w:r>
       <w:r>
         <w:br/>
@@ -18091,7 +18241,7 @@
         <w:rPr>
           <w:rStyle w:val="VerbatimChar"/>
         </w:rPr>
-        <w:t xml:space="preserve">#&gt;  xml2          1.3.2      2020-04-23 [1] CRAN (R 4.1.1)</w:t>
+        <w:t xml:space="preserve">#&gt;  rprojroot      2.0.2      2020-11-15 [1] CRAN (R 4.1.1)</w:t>
       </w:r>
       <w:r>
         <w:br/>
@@ -18100,7 +18250,7 @@
         <w:rPr>
           <w:rStyle w:val="VerbatimChar"/>
         </w:rPr>
-        <w:t xml:space="preserve">#&gt;  yaml          2.2.1      2020-02-01 [1] CRAN (R 4.1.0)</w:t>
+        <w:t xml:space="preserve">#&gt;  rstatix        0.7.0      2021-02-13 [1] CRAN (R 4.1.3)</w:t>
       </w:r>
       <w:r>
         <w:br/>
@@ -18109,7 +18259,7 @@
         <w:rPr>
           <w:rStyle w:val="VerbatimChar"/>
         </w:rPr>
-        <w:t xml:space="preserve">#&gt;  zip           2.2.0      2021-05-31 [1] CRAN (R 4.1.1)</w:t>
+        <w:t xml:space="preserve">#&gt;  rstudioapi     0.13       2020-11-12 [1] CRAN (R 4.1.1)</w:t>
       </w:r>
       <w:r>
         <w:br/>
@@ -18118,6 +18268,195 @@
         <w:rPr>
           <w:rStyle w:val="VerbatimChar"/>
         </w:rPr>
+        <w:t xml:space="preserve">#&gt;  scales         1.1.1      2020-05-11 [1] CRAN (R 4.1.1)</w:t>
+      </w:r>
+      <w:r>
+        <w:br/>
+      </w:r>
+      <w:r>
+        <w:rPr>
+          <w:rStyle w:val="VerbatimChar"/>
+        </w:rPr>
+        <w:t xml:space="preserve">#&gt;  sessioninfo    1.2.2      2021-12-06 [1] CRAN (R 4.1.2)</w:t>
+      </w:r>
+      <w:r>
+        <w:br/>
+      </w:r>
+      <w:r>
+        <w:rPr>
+          <w:rStyle w:val="VerbatimChar"/>
+        </w:rPr>
+        <w:t xml:space="preserve">#&gt;  showtext       0.9-4      2021-08-14 [1] CRAN (R 4.1.1)</w:t>
+      </w:r>
+      <w:r>
+        <w:br/>
+      </w:r>
+      <w:r>
+        <w:rPr>
+          <w:rStyle w:val="VerbatimChar"/>
+        </w:rPr>
+        <w:t xml:space="preserve">#&gt;  showtextdb     3.0        2020-06-04 [1] CRAN (R 4.1.1)</w:t>
+      </w:r>
+      <w:r>
+        <w:br/>
+      </w:r>
+      <w:r>
+        <w:rPr>
+          <w:rStyle w:val="VerbatimChar"/>
+        </w:rPr>
+        <w:t xml:space="preserve">#&gt;  stringi        1.7.4      2021-08-25 [1] CRAN (R 4.1.1)</w:t>
+      </w:r>
+      <w:r>
+        <w:br/>
+      </w:r>
+      <w:r>
+        <w:rPr>
+          <w:rStyle w:val="VerbatimChar"/>
+        </w:rPr>
+        <w:t xml:space="preserve">#&gt;  stringr        1.4.0      2019-02-10 [1] CRAN (R 4.1.1)</w:t>
+      </w:r>
+      <w:r>
+        <w:br/>
+      </w:r>
+      <w:r>
+        <w:rPr>
+          <w:rStyle w:val="VerbatimChar"/>
+        </w:rPr>
+        <w:t xml:space="preserve">#&gt;  sysfonts       0.8.5      2021-08-09 [1] CRAN (R 4.1.1)</w:t>
+      </w:r>
+      <w:r>
+        <w:br/>
+      </w:r>
+      <w:r>
+        <w:rPr>
+          <w:rStyle w:val="VerbatimChar"/>
+        </w:rPr>
+        <w:t xml:space="preserve">#&gt;  systemfonts    1.0.3      2021-10-13 [1] CRAN (R 4.1.2)</w:t>
+      </w:r>
+      <w:r>
+        <w:br/>
+      </w:r>
+      <w:r>
+        <w:rPr>
+          <w:rStyle w:val="VerbatimChar"/>
+        </w:rPr>
+        <w:t xml:space="preserve">#&gt;  testthat       3.1.1      2021-12-03 [1] CRAN (R 4.1.2)</w:t>
+      </w:r>
+      <w:r>
+        <w:br/>
+      </w:r>
+      <w:r>
+        <w:rPr>
+          <w:rStyle w:val="VerbatimChar"/>
+        </w:rPr>
+        <w:t xml:space="preserve">#&gt;  tibble         3.1.4      2021-08-25 [1] CRAN (R 4.1.1)</w:t>
+      </w:r>
+      <w:r>
+        <w:br/>
+      </w:r>
+      <w:r>
+        <w:rPr>
+          <w:rStyle w:val="VerbatimChar"/>
+        </w:rPr>
+        <w:t xml:space="preserve">#&gt;  tidyr          1.1.3      2021-03-03 [1] CRAN (R 4.1.1)</w:t>
+      </w:r>
+      <w:r>
+        <w:br/>
+      </w:r>
+      <w:r>
+        <w:rPr>
+          <w:rStyle w:val="VerbatimChar"/>
+        </w:rPr>
+        <w:t xml:space="preserve">#&gt;  tidyselect     1.1.1      2021-04-30 [1] CRAN (R 4.1.1)</w:t>
+      </w:r>
+      <w:r>
+        <w:br/>
+      </w:r>
+      <w:r>
+        <w:rPr>
+          <w:rStyle w:val="VerbatimChar"/>
+        </w:rPr>
+        <w:t xml:space="preserve">#&gt;  usethis        2.0.1      2021-02-10 [1] CRAN (R 4.1.1)</w:t>
+      </w:r>
+      <w:r>
+        <w:br/>
+      </w:r>
+      <w:r>
+        <w:rPr>
+          <w:rStyle w:val="VerbatimChar"/>
+        </w:rPr>
+        <w:t xml:space="preserve">#&gt;  utf8           1.2.2      2021-07-24 [1] CRAN (R 4.1.1)</w:t>
+      </w:r>
+      <w:r>
+        <w:br/>
+      </w:r>
+      <w:r>
+        <w:rPr>
+          <w:rStyle w:val="VerbatimChar"/>
+        </w:rPr>
+        <w:t xml:space="preserve">#&gt;  uuid           0.1-4      2020-02-26 [1] CRAN (R 4.1.1)</w:t>
+      </w:r>
+      <w:r>
+        <w:br/>
+      </w:r>
+      <w:r>
+        <w:rPr>
+          <w:rStyle w:val="VerbatimChar"/>
+        </w:rPr>
+        <w:t xml:space="preserve">#&gt;  vctrs          0.3.8      2021-04-29 [1] CRAN (R 4.1.1)</w:t>
+      </w:r>
+      <w:r>
+        <w:br/>
+      </w:r>
+      <w:r>
+        <w:rPr>
+          <w:rStyle w:val="VerbatimChar"/>
+        </w:rPr>
+        <w:t xml:space="preserve">#&gt;  withr          2.4.3      2021-11-30 [1] CRAN (R 4.1.2)</w:t>
+      </w:r>
+      <w:r>
+        <w:br/>
+      </w:r>
+      <w:r>
+        <w:rPr>
+          <w:rStyle w:val="VerbatimChar"/>
+        </w:rPr>
+        <w:t xml:space="preserve">#&gt;  xfun           0.26       2021-09-14 [1] CRAN (R 4.1.0)</w:t>
+      </w:r>
+      <w:r>
+        <w:br/>
+      </w:r>
+      <w:r>
+        <w:rPr>
+          <w:rStyle w:val="VerbatimChar"/>
+        </w:rPr>
+        <w:t xml:space="preserve">#&gt;  xml2           1.3.2      2020-04-23 [1] CRAN (R 4.1.1)</w:t>
+      </w:r>
+      <w:r>
+        <w:br/>
+      </w:r>
+      <w:r>
+        <w:rPr>
+          <w:rStyle w:val="VerbatimChar"/>
+        </w:rPr>
+        <w:t xml:space="preserve">#&gt;  yaml           2.2.1      2020-02-01 [1] CRAN (R 4.1.0)</w:t>
+      </w:r>
+      <w:r>
+        <w:br/>
+      </w:r>
+      <w:r>
+        <w:rPr>
+          <w:rStyle w:val="VerbatimChar"/>
+        </w:rPr>
+        <w:t xml:space="preserve">#&gt;  zip            2.2.0      2021-05-31 [1] CRAN (R 4.1.1)</w:t>
+      </w:r>
+      <w:r>
+        <w:br/>
+      </w:r>
+      <w:r>
+        <w:rPr>
+          <w:rStyle w:val="VerbatimChar"/>
+        </w:rPr>
         <w:t xml:space="preserve">#&gt; </w:t>
       </w:r>
       <w:r>
@@ -18157,7 +18496,7 @@
         <w:t xml:space="preserve">#&gt; ------------------------------------------------------------------------------</w:t>
       </w:r>
     </w:p>
-    <w:bookmarkEnd w:id="45"/>
+    <w:bookmarkEnd w:id="46"/>
     <w:sectPr>
       <w:headerReference r:id="rId9" w:type="default"/>
       <w:footerReference r:id="rId12" w:type="default"/>

</xml_diff>